<commit_message>
Updated Architect and Design Documentation
</commit_message>
<xml_diff>
--- a/Architecture + Design Document.docx
+++ b/Architecture + Design Document.docx
@@ -1,6 +1,6 @@
 
 <file path=word/document.xml><?xml version="1.0" encoding="utf-8"?>
-<w:document xmlns:wpc="http://schemas.microsoft.com/office/word/2010/wordprocessingCanvas" xmlns:mo="http://schemas.microsoft.com/office/mac/office/2008/main" xmlns:mc="http://schemas.openxmlformats.org/markup-compatibility/2006" xmlns:mv="urn:schemas-microsoft-com:mac:vml" xmlns:o="urn:schemas-microsoft-com:office:office" xmlns:r="http://schemas.openxmlformats.org/officeDocument/2006/relationships" xmlns:m="http://schemas.openxmlformats.org/officeDocument/2006/math" xmlns:v="urn:schemas-microsoft-com:vml" xmlns:wp14="http://schemas.microsoft.com/office/word/2010/wordprocessingDrawing" xmlns:wp="http://schemas.openxmlformats.org/drawingml/2006/wordprocessingDrawing" xmlns:w10="urn:schemas-microsoft-com:office:word" xmlns:w="http://schemas.openxmlformats.org/wordprocessingml/2006/main" xmlns:w14="http://schemas.microsoft.com/office/word/2010/wordml" xmlns:w15="http://schemas.microsoft.com/office/word/2012/wordml" xmlns:wpg="http://schemas.microsoft.com/office/word/2010/wordprocessingGroup" xmlns:wpi="http://schemas.microsoft.com/office/word/2010/wordprocessingInk" xmlns:wne="http://schemas.microsoft.com/office/word/2006/wordml" xmlns:wps="http://schemas.microsoft.com/office/word/2010/wordprocessingShape" mc:Ignorable="w14 w15 wp14">
+<w:document xmlns:wpc="http://schemas.microsoft.com/office/word/2010/wordprocessingCanvas" xmlns:cx="http://schemas.microsoft.com/office/drawing/2014/chartex" xmlns:cx1="http://schemas.microsoft.com/office/drawing/2015/9/8/chartex" xmlns:cx2="http://schemas.microsoft.com/office/drawing/2015/10/21/chartex" xmlns:cx3="http://schemas.microsoft.com/office/drawing/2016/5/9/chartex" xmlns:cx4="http://schemas.microsoft.com/office/drawing/2016/5/10/chartex" xmlns:cx5="http://schemas.microsoft.com/office/drawing/2016/5/11/chartex" xmlns:cx6="http://schemas.microsoft.com/office/drawing/2016/5/12/chartex" xmlns:cx7="http://schemas.microsoft.com/office/drawing/2016/5/13/chartex" xmlns:cx8="http://schemas.microsoft.com/office/drawing/2016/5/14/chartex" xmlns:mc="http://schemas.openxmlformats.org/markup-compatibility/2006" xmlns:aink="http://schemas.microsoft.com/office/drawing/2016/ink" xmlns:am3d="http://schemas.microsoft.com/office/drawing/2017/model3d" xmlns:o="urn:schemas-microsoft-com:office:office" xmlns:r="http://schemas.openxmlformats.org/officeDocument/2006/relationships" xmlns:m="http://schemas.openxmlformats.org/officeDocument/2006/math" xmlns:v="urn:schemas-microsoft-com:vml" xmlns:wp14="http://schemas.microsoft.com/office/word/2010/wordprocessingDrawing" xmlns:wp="http://schemas.openxmlformats.org/drawingml/2006/wordprocessingDrawing" xmlns:w10="urn:schemas-microsoft-com:office:word" xmlns:w="http://schemas.openxmlformats.org/wordprocessingml/2006/main" xmlns:w14="http://schemas.microsoft.com/office/word/2010/wordml" xmlns:w15="http://schemas.microsoft.com/office/word/2012/wordml" xmlns:w16cid="http://schemas.microsoft.com/office/word/2016/wordml/cid" xmlns:w16se="http://schemas.microsoft.com/office/word/2015/wordml/symex" xmlns:wpg="http://schemas.microsoft.com/office/word/2010/wordprocessingGroup" xmlns:wpi="http://schemas.microsoft.com/office/word/2010/wordprocessingInk" xmlns:wne="http://schemas.microsoft.com/office/word/2006/wordml" xmlns:wps="http://schemas.microsoft.com/office/word/2010/wordprocessingShape" mc:Ignorable="w14 w15 w16se w16cid wp14">
   <w:body>
     <w:p>
       <w:pPr>
@@ -35,7 +35,7 @@
                     <pic:cNvPicPr preferRelativeResize="0"/>
                   </pic:nvPicPr>
                   <pic:blipFill>
-                    <a:blip r:embed="rId5"/>
+                    <a:blip r:embed="rId7"/>
                     <a:srcRect/>
                     <a:stretch>
                       <a:fillRect/>
@@ -161,7 +161,16 @@
           <w:sz w:val="32"/>
           <w:szCs w:val="32"/>
         </w:rPr>
-        <w:t>Version 0.2</w:t>
+        <w:t>Version 0.</w:t>
+      </w:r>
+      <w:r>
+        <w:rPr>
+          <w:rFonts w:ascii="Times New Roman" w:eastAsia="Times New Roman" w:hAnsi="Times New Roman" w:cs="Times New Roman"/>
+          <w:b/>
+          <w:sz w:val="32"/>
+          <w:szCs w:val="32"/>
+        </w:rPr>
+        <w:t>3</w:t>
       </w:r>
     </w:p>
     <w:p>
@@ -268,18 +277,8 @@
           <w:sz w:val="32"/>
           <w:szCs w:val="32"/>
         </w:rPr>
-        <w:t xml:space="preserve">John </w:t>
-      </w:r>
-      <w:proofErr w:type="spellStart"/>
-      <w:r>
-        <w:rPr>
-          <w:rFonts w:ascii="Times New Roman" w:eastAsia="Times New Roman" w:hAnsi="Times New Roman" w:cs="Times New Roman"/>
-          <w:sz w:val="32"/>
-          <w:szCs w:val="32"/>
-        </w:rPr>
-        <w:t>Schlatter</w:t>
-      </w:r>
-      <w:proofErr w:type="spellEnd"/>
+        <w:t>John Schlatter</w:t>
+      </w:r>
     </w:p>
     <w:p>
       <w:pPr>
@@ -412,34 +411,24 @@
           <w:sz w:val="32"/>
           <w:szCs w:val="32"/>
         </w:rPr>
-        <w:t xml:space="preserve"> Dr. Scott </w:t>
-      </w:r>
-      <w:proofErr w:type="spellStart"/>
-      <w:r>
+        <w:t xml:space="preserve"> Dr. Scott Jeffreys</w:t>
+      </w:r>
+    </w:p>
+    <w:p>
+      <w:pPr>
+        <w:jc w:val="right"/>
         <w:rPr>
           <w:rFonts w:ascii="Times New Roman" w:eastAsia="Times New Roman" w:hAnsi="Times New Roman" w:cs="Times New Roman"/>
           <w:sz w:val="32"/>
           <w:szCs w:val="32"/>
         </w:rPr>
-        <w:t>Jeffreys</w:t>
-      </w:r>
-      <w:proofErr w:type="spellEnd"/>
-    </w:p>
-    <w:p>
-      <w:pPr>
-        <w:jc w:val="right"/>
+      </w:pPr>
+      <w:r>
         <w:rPr>
           <w:rFonts w:ascii="Times New Roman" w:eastAsia="Times New Roman" w:hAnsi="Times New Roman" w:cs="Times New Roman"/>
           <w:sz w:val="32"/>
           <w:szCs w:val="32"/>
         </w:rPr>
-      </w:pPr>
-      <w:r>
-        <w:rPr>
-          <w:rFonts w:ascii="Times New Roman" w:eastAsia="Times New Roman" w:hAnsi="Times New Roman" w:cs="Times New Roman"/>
-          <w:sz w:val="32"/>
-          <w:szCs w:val="32"/>
-        </w:rPr>
         <w:t>Spring 2019</w:t>
       </w:r>
     </w:p>
@@ -540,20 +529,32 @@
     <w:p>
       <w:pPr>
         <w:jc w:val="center"/>
-        <w:rPr>
-          <w:rFonts w:ascii="Times New Roman" w:eastAsia="Times New Roman" w:hAnsi="Times New Roman" w:cs="Times New Roman"/>
-          <w:b/>
-          <w:sz w:val="24"/>
-          <w:szCs w:val="24"/>
-        </w:rPr>
-      </w:pPr>
-      <w:r>
         <w:rPr>
           <w:rFonts w:ascii="Times New Roman" w:eastAsia="Times New Roman" w:hAnsi="Times New Roman" w:cs="Times New Roman"/>
           <w:b/>
           <w:sz w:val="36"/>
           <w:szCs w:val="36"/>
         </w:rPr>
+      </w:pPr>
+    </w:p>
+    <w:p>
+      <w:pPr>
+        <w:jc w:val="center"/>
+        <w:rPr>
+          <w:rFonts w:ascii="Times New Roman" w:eastAsia="Times New Roman" w:hAnsi="Times New Roman" w:cs="Times New Roman"/>
+          <w:b/>
+          <w:sz w:val="24"/>
+          <w:szCs w:val="24"/>
+        </w:rPr>
+      </w:pPr>
+      <w:r>
+        <w:rPr>
+          <w:rFonts w:ascii="Times New Roman" w:eastAsia="Times New Roman" w:hAnsi="Times New Roman" w:cs="Times New Roman"/>
+          <w:b/>
+          <w:sz w:val="36"/>
+          <w:szCs w:val="36"/>
+        </w:rPr>
+        <w:lastRenderedPageBreak/>
         <w:t>Table of Contents</w:t>
       </w:r>
     </w:p>
@@ -575,7 +576,6 @@
           <w:sz w:val="24"/>
           <w:szCs w:val="24"/>
         </w:rPr>
-        <w:lastRenderedPageBreak/>
         <w:t>Overview</w:t>
       </w:r>
     </w:p>
@@ -660,7 +660,23 @@
           <w:sz w:val="24"/>
           <w:szCs w:val="24"/>
         </w:rPr>
-        <w:t>Menu</w:t>
+        <w:t>Deep</w:t>
+      </w:r>
+      <w:r>
+        <w:rPr>
+          <w:rFonts w:ascii="Times New Roman" w:eastAsia="Times New Roman" w:hAnsi="Times New Roman" w:cs="Times New Roman"/>
+          <w:sz w:val="24"/>
+          <w:szCs w:val="24"/>
+        </w:rPr>
+        <w:t>/Shallow</w:t>
+      </w:r>
+      <w:r>
+        <w:rPr>
+          <w:rFonts w:ascii="Times New Roman" w:eastAsia="Times New Roman" w:hAnsi="Times New Roman" w:cs="Times New Roman"/>
+          <w:sz w:val="24"/>
+          <w:szCs w:val="24"/>
+        </w:rPr>
+        <w:t xml:space="preserve"> Scan Page</w:t>
       </w:r>
     </w:p>
     <w:p>
@@ -681,7 +697,7 @@
           <w:sz w:val="24"/>
           <w:szCs w:val="24"/>
         </w:rPr>
-        <w:t>Deep Scan Page</w:t>
+        <w:t>Settings Page</w:t>
       </w:r>
     </w:p>
     <w:p>
@@ -702,7 +718,28 @@
           <w:sz w:val="24"/>
           <w:szCs w:val="24"/>
         </w:rPr>
-        <w:t>Shallow Scan Page</w:t>
+        <w:t>Log Page</w:t>
+      </w:r>
+    </w:p>
+    <w:p>
+      <w:pPr>
+        <w:numPr>
+          <w:ilvl w:val="0"/>
+          <w:numId w:val="7"/>
+        </w:numPr>
+        <w:rPr>
+          <w:rFonts w:ascii="Times New Roman" w:eastAsia="Times New Roman" w:hAnsi="Times New Roman" w:cs="Times New Roman"/>
+          <w:sz w:val="24"/>
+          <w:szCs w:val="24"/>
+        </w:rPr>
+      </w:pPr>
+      <w:r>
+        <w:rPr>
+          <w:rFonts w:ascii="Times New Roman" w:eastAsia="Times New Roman" w:hAnsi="Times New Roman" w:cs="Times New Roman"/>
+          <w:sz w:val="24"/>
+          <w:szCs w:val="24"/>
+        </w:rPr>
+        <w:t>System Architecture</w:t>
       </w:r>
     </w:p>
     <w:p>
@@ -723,7 +760,7 @@
           <w:sz w:val="24"/>
           <w:szCs w:val="24"/>
         </w:rPr>
-        <w:t>Settings Page</w:t>
+        <w:t>Box and Line Diagram</w:t>
       </w:r>
     </w:p>
     <w:p>
@@ -744,7 +781,7 @@
           <w:sz w:val="24"/>
           <w:szCs w:val="24"/>
         </w:rPr>
-        <w:t>Log Page</w:t>
+        <w:t>Layered Architecture Pattern</w:t>
       </w:r>
     </w:p>
     <w:p>
@@ -765,7 +802,7 @@
           <w:sz w:val="24"/>
           <w:szCs w:val="24"/>
         </w:rPr>
-        <w:t>Help Page</w:t>
+        <w:t>Adapter Design Pattern</w:t>
       </w:r>
     </w:p>
     <w:p>
@@ -786,153 +823,6 @@
           <w:sz w:val="24"/>
           <w:szCs w:val="24"/>
         </w:rPr>
-        <w:t>System Architecture</w:t>
-      </w:r>
-    </w:p>
-    <w:p>
-      <w:pPr>
-        <w:numPr>
-          <w:ilvl w:val="1"/>
-          <w:numId w:val="7"/>
-        </w:numPr>
-        <w:rPr>
-          <w:rFonts w:ascii="Times New Roman" w:eastAsia="Times New Roman" w:hAnsi="Times New Roman" w:cs="Times New Roman"/>
-          <w:sz w:val="24"/>
-          <w:szCs w:val="24"/>
-        </w:rPr>
-      </w:pPr>
-      <w:r>
-        <w:rPr>
-          <w:rFonts w:ascii="Times New Roman" w:eastAsia="Times New Roman" w:hAnsi="Times New Roman" w:cs="Times New Roman"/>
-          <w:sz w:val="24"/>
-          <w:szCs w:val="24"/>
-        </w:rPr>
-        <w:t>Box and Line Diagram</w:t>
-      </w:r>
-    </w:p>
-    <w:p>
-      <w:pPr>
-        <w:numPr>
-          <w:ilvl w:val="1"/>
-          <w:numId w:val="7"/>
-        </w:numPr>
-        <w:rPr>
-          <w:rFonts w:ascii="Times New Roman" w:eastAsia="Times New Roman" w:hAnsi="Times New Roman" w:cs="Times New Roman"/>
-          <w:sz w:val="24"/>
-          <w:szCs w:val="24"/>
-        </w:rPr>
-      </w:pPr>
-      <w:r>
-        <w:rPr>
-          <w:rFonts w:ascii="Times New Roman" w:eastAsia="Times New Roman" w:hAnsi="Times New Roman" w:cs="Times New Roman"/>
-          <w:sz w:val="24"/>
-          <w:szCs w:val="24"/>
-        </w:rPr>
-        <w:t>Layered Architecture Pattern</w:t>
-      </w:r>
-    </w:p>
-    <w:p>
-      <w:pPr>
-        <w:numPr>
-          <w:ilvl w:val="0"/>
-          <w:numId w:val="7"/>
-        </w:numPr>
-        <w:rPr>
-          <w:rFonts w:ascii="Times New Roman" w:eastAsia="Times New Roman" w:hAnsi="Times New Roman" w:cs="Times New Roman"/>
-          <w:sz w:val="24"/>
-          <w:szCs w:val="24"/>
-        </w:rPr>
-      </w:pPr>
-      <w:r>
-        <w:rPr>
-          <w:rFonts w:ascii="Times New Roman" w:eastAsia="Times New Roman" w:hAnsi="Times New Roman" w:cs="Times New Roman"/>
-          <w:sz w:val="24"/>
-          <w:szCs w:val="24"/>
-        </w:rPr>
-        <w:t>Design Consideration</w:t>
-      </w:r>
-    </w:p>
-    <w:p>
-      <w:pPr>
-        <w:numPr>
-          <w:ilvl w:val="1"/>
-          <w:numId w:val="7"/>
-        </w:numPr>
-        <w:rPr>
-          <w:rFonts w:ascii="Times New Roman" w:eastAsia="Times New Roman" w:hAnsi="Times New Roman" w:cs="Times New Roman"/>
-          <w:sz w:val="24"/>
-          <w:szCs w:val="24"/>
-        </w:rPr>
-      </w:pPr>
-      <w:r>
-        <w:rPr>
-          <w:rFonts w:ascii="Times New Roman" w:eastAsia="Times New Roman" w:hAnsi="Times New Roman" w:cs="Times New Roman"/>
-          <w:sz w:val="24"/>
-          <w:szCs w:val="24"/>
-        </w:rPr>
-        <w:t>Assumptions</w:t>
-      </w:r>
-    </w:p>
-    <w:p>
-      <w:pPr>
-        <w:numPr>
-          <w:ilvl w:val="1"/>
-          <w:numId w:val="7"/>
-        </w:numPr>
-        <w:rPr>
-          <w:rFonts w:ascii="Times New Roman" w:eastAsia="Times New Roman" w:hAnsi="Times New Roman" w:cs="Times New Roman"/>
-          <w:sz w:val="24"/>
-          <w:szCs w:val="24"/>
-        </w:rPr>
-      </w:pPr>
-      <w:r>
-        <w:rPr>
-          <w:rFonts w:ascii="Times New Roman" w:eastAsia="Times New Roman" w:hAnsi="Times New Roman" w:cs="Times New Roman"/>
-          <w:sz w:val="24"/>
-          <w:szCs w:val="24"/>
-        </w:rPr>
-        <w:t>Constraints</w:t>
-      </w:r>
-    </w:p>
-    <w:p>
-      <w:pPr>
-        <w:numPr>
-          <w:ilvl w:val="1"/>
-          <w:numId w:val="7"/>
-        </w:numPr>
-        <w:rPr>
-          <w:rFonts w:ascii="Times New Roman" w:eastAsia="Times New Roman" w:hAnsi="Times New Roman" w:cs="Times New Roman"/>
-          <w:sz w:val="24"/>
-          <w:szCs w:val="24"/>
-        </w:rPr>
-      </w:pPr>
-      <w:r>
-        <w:rPr>
-          <w:rFonts w:ascii="Times New Roman" w:eastAsia="Times New Roman" w:hAnsi="Times New Roman" w:cs="Times New Roman"/>
-          <w:sz w:val="24"/>
-          <w:szCs w:val="24"/>
-        </w:rPr>
-        <w:t>Risks</w:t>
-      </w:r>
-    </w:p>
-    <w:p>
-      <w:pPr>
-        <w:numPr>
-          <w:ilvl w:val="0"/>
-          <w:numId w:val="7"/>
-        </w:numPr>
-        <w:rPr>
-          <w:rFonts w:ascii="Times New Roman" w:eastAsia="Times New Roman" w:hAnsi="Times New Roman" w:cs="Times New Roman"/>
-          <w:sz w:val="24"/>
-          <w:szCs w:val="24"/>
-        </w:rPr>
-      </w:pPr>
-      <w:r>
-        <w:rPr>
-          <w:rFonts w:ascii="Times New Roman" w:eastAsia="Times New Roman" w:hAnsi="Times New Roman" w:cs="Times New Roman"/>
-          <w:sz w:val="24"/>
-          <w:szCs w:val="24"/>
-        </w:rPr>
         <w:t xml:space="preserve">Current Revision Log of </w:t>
       </w:r>
       <w:proofErr w:type="spellStart"/>
@@ -1121,6 +1011,38 @@
       <w:pPr>
         <w:rPr>
           <w:rFonts w:ascii="Times New Roman" w:eastAsia="Times New Roman" w:hAnsi="Times New Roman" w:cs="Times New Roman"/>
+        </w:rPr>
+      </w:pPr>
+    </w:p>
+    <w:p>
+      <w:pPr>
+        <w:rPr>
+          <w:rFonts w:ascii="Times New Roman" w:eastAsia="Times New Roman" w:hAnsi="Times New Roman" w:cs="Times New Roman"/>
+        </w:rPr>
+      </w:pPr>
+    </w:p>
+    <w:p>
+      <w:pPr>
+        <w:rPr>
+          <w:rFonts w:ascii="Times New Roman" w:eastAsia="Times New Roman" w:hAnsi="Times New Roman" w:cs="Times New Roman"/>
+        </w:rPr>
+      </w:pPr>
+    </w:p>
+    <w:p>
+      <w:pPr>
+        <w:rPr>
+          <w:rFonts w:ascii="Times New Roman" w:eastAsia="Times New Roman" w:hAnsi="Times New Roman" w:cs="Times New Roman"/>
+        </w:rPr>
+      </w:pPr>
+    </w:p>
+    <w:p>
+      <w:pPr>
+        <w:ind w:left="720"/>
+        <w:rPr>
+          <w:rFonts w:ascii="Times New Roman" w:eastAsia="Times New Roman" w:hAnsi="Times New Roman" w:cs="Times New Roman"/>
+          <w:b/>
+          <w:sz w:val="36"/>
+          <w:szCs w:val="36"/>
         </w:rPr>
       </w:pPr>
     </w:p>
@@ -1225,15 +1147,7 @@
           <w:sz w:val="24"/>
           <w:szCs w:val="24"/>
         </w:rPr>
-        <w:t xml:space="preserve"> Malware was created for clients who might not be the most tech-inclined, but would like to keep their desktop safe from mali</w:t>
-      </w:r>
-      <w:r>
-        <w:rPr>
-          <w:rFonts w:ascii="Times New Roman" w:eastAsia="Times New Roman" w:hAnsi="Times New Roman" w:cs="Times New Roman"/>
-          <w:sz w:val="24"/>
-          <w:szCs w:val="24"/>
-        </w:rPr>
-        <w:t xml:space="preserve">cious files. This Architecture and Design overview will review the components of </w:t>
+        <w:t xml:space="preserve"> Malware was created for clients who might not be the most tech-inclined, but would like to keep their desktop safe from malicious files. This Architecture and Design overview will review the components of </w:t>
       </w:r>
       <w:proofErr w:type="spellStart"/>
       <w:r>
@@ -1251,15 +1165,7 @@
           <w:sz w:val="24"/>
           <w:szCs w:val="24"/>
         </w:rPr>
-        <w:t xml:space="preserve"> Malware, its prototypes for the user interface, its design considerations, and its current revision log. This living document will continue to be updated until this proje</w:t>
-      </w:r>
-      <w:r>
-        <w:rPr>
-          <w:rFonts w:ascii="Times New Roman" w:eastAsia="Times New Roman" w:hAnsi="Times New Roman" w:cs="Times New Roman"/>
-          <w:sz w:val="24"/>
-          <w:szCs w:val="24"/>
-        </w:rPr>
-        <w:t xml:space="preserve">ct is completed. </w:t>
+        <w:t xml:space="preserve"> Malware, its prototypes for the user interface, its design considerations, and its current revision log. This living document will continue to be updated until this project is completed. </w:t>
       </w:r>
     </w:p>
     <w:p>
@@ -1380,15 +1286,7 @@
           <w:sz w:val="24"/>
           <w:szCs w:val="24"/>
         </w:rPr>
-        <w:t xml:space="preserve"> — Head of Configuration Management, UI b</w:t>
-      </w:r>
-      <w:r>
-        <w:rPr>
-          <w:rFonts w:ascii="Times New Roman" w:eastAsia="Times New Roman" w:hAnsi="Times New Roman" w:cs="Times New Roman"/>
-          <w:sz w:val="24"/>
-          <w:szCs w:val="24"/>
-        </w:rPr>
-        <w:t>uilder</w:t>
+        <w:t xml:space="preserve"> — Head of Configuration Management, UI builder</w:t>
       </w:r>
     </w:p>
     <w:p>
@@ -1518,35 +1416,8 @@
           <w:szCs w:val="24"/>
         </w:rPr>
         <w:tab/>
-        <w:t xml:space="preserve">John </w:t>
-      </w:r>
-      <w:proofErr w:type="spellStart"/>
-      <w:r>
-        <w:rPr>
-          <w:rFonts w:ascii="Times New Roman" w:eastAsia="Times New Roman" w:hAnsi="Times New Roman" w:cs="Times New Roman"/>
-          <w:sz w:val="24"/>
-          <w:szCs w:val="24"/>
-        </w:rPr>
-        <w:t>Schlatter</w:t>
-      </w:r>
-      <w:proofErr w:type="spellEnd"/>
-      <w:r>
-        <w:rPr>
-          <w:rFonts w:ascii="Times New Roman" w:eastAsia="Times New Roman" w:hAnsi="Times New Roman" w:cs="Times New Roman"/>
-          <w:sz w:val="24"/>
-          <w:szCs w:val="24"/>
-        </w:rPr>
-        <w:t xml:space="preserve"> — UI builder, software tester</w:t>
-      </w:r>
-    </w:p>
-    <w:p>
-      <w:pPr>
-        <w:rPr>
-          <w:rFonts w:ascii="Times New Roman" w:eastAsia="Times New Roman" w:hAnsi="Times New Roman" w:cs="Times New Roman"/>
-          <w:sz w:val="24"/>
-          <w:szCs w:val="24"/>
-        </w:rPr>
-      </w:pPr>
+        <w:t>John Schlatter — UI builder, software tester</w:t>
+      </w:r>
     </w:p>
     <w:p>
       <w:pPr>
@@ -1556,9 +1427,8 @@
         </w:numPr>
         <w:rPr>
           <w:rFonts w:ascii="Times New Roman" w:eastAsia="Times New Roman" w:hAnsi="Times New Roman" w:cs="Times New Roman"/>
-          <w:b/>
-          <w:sz w:val="36"/>
-          <w:szCs w:val="36"/>
+          <w:sz w:val="24"/>
+          <w:szCs w:val="24"/>
         </w:rPr>
       </w:pPr>
       <w:r>
@@ -1574,33 +1444,6 @@
     </w:p>
     <w:p>
       <w:pPr>
-        <w:ind w:left="720"/>
-        <w:rPr>
-          <w:rFonts w:ascii="Times New Roman" w:eastAsia="Times New Roman" w:hAnsi="Times New Roman" w:cs="Times New Roman"/>
-          <w:sz w:val="24"/>
-          <w:szCs w:val="24"/>
-        </w:rPr>
-      </w:pPr>
-      <w:r>
-        <w:rPr>
-          <w:rFonts w:ascii="Times New Roman" w:eastAsia="Times New Roman" w:hAnsi="Times New Roman" w:cs="Times New Roman"/>
-          <w:sz w:val="28"/>
-          <w:szCs w:val="28"/>
-        </w:rPr>
-        <w:t xml:space="preserve">2.1 </w:t>
-      </w:r>
-      <w:r>
-        <w:rPr>
-          <w:rFonts w:ascii="Times New Roman" w:eastAsia="Times New Roman" w:hAnsi="Times New Roman" w:cs="Times New Roman"/>
-          <w:sz w:val="24"/>
-          <w:szCs w:val="24"/>
-        </w:rPr>
-        <w:t>Menu</w:t>
-      </w:r>
-    </w:p>
-    <w:p>
-      <w:pPr>
-        <w:ind w:left="720"/>
         <w:rPr>
           <w:rFonts w:ascii="Times New Roman" w:eastAsia="Times New Roman" w:hAnsi="Times New Roman" w:cs="Times New Roman"/>
           <w:sz w:val="28"/>
@@ -1616,18 +1459,18 @@
           <w:lang w:val="en-US"/>
         </w:rPr>
         <w:drawing>
-          <wp:anchor distT="0" distB="0" distL="114300" distR="114300" simplePos="0" relativeHeight="251658240" behindDoc="0" locked="0" layoutInCell="1" allowOverlap="1" wp14:anchorId="43AC5003" wp14:editId="44864FD1">
+          <wp:anchor distT="0" distB="0" distL="114300" distR="114300" simplePos="0" relativeHeight="251666432" behindDoc="0" locked="0" layoutInCell="1" allowOverlap="1" wp14:anchorId="0C50A182" wp14:editId="4301AD36">
             <wp:simplePos x="0" y="0"/>
             <wp:positionH relativeFrom="column">
-              <wp:posOffset>281305</wp:posOffset>
+              <wp:posOffset>632460</wp:posOffset>
             </wp:positionH>
             <wp:positionV relativeFrom="paragraph">
-              <wp:posOffset>295910</wp:posOffset>
+              <wp:posOffset>231140</wp:posOffset>
             </wp:positionV>
-            <wp:extent cx="3546475" cy="2957195"/>
-            <wp:effectExtent l="0" t="0" r="9525" b="0"/>
+            <wp:extent cx="4280535" cy="3695700"/>
+            <wp:effectExtent l="0" t="0" r="5715" b="0"/>
             <wp:wrapTopAndBottom/>
-            <wp:docPr id="9" name="Picture 9"/>
+            <wp:docPr id="5" name="Picture 5" descr="A screenshot of a cell phone&#10;&#10;Description automatically generated"/>
             <wp:cNvGraphicFramePr>
               <a:graphicFrameLocks xmlns:a="http://schemas.openxmlformats.org/drawingml/2006/main" noChangeAspect="1"/>
             </wp:cNvGraphicFramePr>
@@ -1635,563 +1478,7 @@
               <a:graphicData uri="http://schemas.openxmlformats.org/drawingml/2006/picture">
                 <pic:pic xmlns:pic="http://schemas.openxmlformats.org/drawingml/2006/picture">
                   <pic:nvPicPr>
-                    <pic:cNvPr id="9" name="Screen Shot 2019-04-17 at 4.03.26 PM.png"/>
-                    <pic:cNvPicPr/>
-                  </pic:nvPicPr>
-                  <pic:blipFill>
-                    <a:blip r:embed="rId6">
-                      <a:extLst>
-                        <a:ext uri="{28A0092B-C50C-407E-A947-70E740481C1C}">
-                          <a14:useLocalDpi xmlns:a14="http://schemas.microsoft.com/office/drawing/2010/main" val="0"/>
-                        </a:ext>
-                      </a:extLst>
-                    </a:blip>
-                    <a:stretch>
-                      <a:fillRect/>
-                    </a:stretch>
-                  </pic:blipFill>
-                  <pic:spPr>
-                    <a:xfrm>
-                      <a:off x="0" y="0"/>
-                      <a:ext cx="3546475" cy="2957195"/>
-                    </a:xfrm>
-                    <a:prstGeom prst="rect">
-                      <a:avLst/>
-                    </a:prstGeom>
-                  </pic:spPr>
-                </pic:pic>
-              </a:graphicData>
-            </a:graphic>
-            <wp14:sizeRelH relativeFrom="page">
-              <wp14:pctWidth>0</wp14:pctWidth>
-            </wp14:sizeRelH>
-            <wp14:sizeRelV relativeFrom="page">
-              <wp14:pctHeight>0</wp14:pctHeight>
-            </wp14:sizeRelV>
-          </wp:anchor>
-        </w:drawing>
-      </w:r>
-    </w:p>
-    <w:p>
-      <w:pPr>
-        <w:ind w:firstLine="720"/>
-        <w:rPr>
-          <w:rFonts w:ascii="Times New Roman" w:eastAsia="Times New Roman" w:hAnsi="Times New Roman" w:cs="Times New Roman"/>
-          <w:sz w:val="28"/>
-          <w:szCs w:val="28"/>
-        </w:rPr>
-      </w:pPr>
-    </w:p>
-    <w:p>
-      <w:pPr>
-        <w:ind w:firstLine="720"/>
-        <w:rPr>
-          <w:rFonts w:ascii="Times New Roman" w:eastAsia="Times New Roman" w:hAnsi="Times New Roman" w:cs="Times New Roman"/>
-          <w:sz w:val="24"/>
-          <w:szCs w:val="24"/>
-          <w:u w:val="single"/>
-        </w:rPr>
-      </w:pPr>
-      <w:r>
-        <w:rPr>
-          <w:rFonts w:ascii="Times New Roman" w:eastAsia="Times New Roman" w:hAnsi="Times New Roman" w:cs="Times New Roman"/>
-          <w:sz w:val="24"/>
-          <w:szCs w:val="24"/>
-          <w:u w:val="single"/>
-        </w:rPr>
-        <w:lastRenderedPageBreak/>
-        <w:t>Menu Functions</w:t>
-      </w:r>
-    </w:p>
-    <w:p>
-      <w:pPr>
-        <w:numPr>
-          <w:ilvl w:val="0"/>
-          <w:numId w:val="2"/>
-        </w:numPr>
-        <w:rPr>
-          <w:rFonts w:ascii="Times New Roman" w:eastAsia="Times New Roman" w:hAnsi="Times New Roman" w:cs="Times New Roman"/>
-          <w:sz w:val="24"/>
-          <w:szCs w:val="24"/>
-        </w:rPr>
-      </w:pPr>
-      <w:r>
-        <w:rPr>
-          <w:rFonts w:ascii="Times New Roman" w:eastAsia="Times New Roman" w:hAnsi="Times New Roman" w:cs="Times New Roman"/>
-          <w:sz w:val="24"/>
-          <w:szCs w:val="24"/>
-        </w:rPr>
-        <w:t xml:space="preserve">Menu will </w:t>
-      </w:r>
-      <w:r>
-        <w:rPr>
-          <w:rFonts w:ascii="Times New Roman" w:eastAsia="Times New Roman" w:hAnsi="Times New Roman" w:cs="Times New Roman"/>
-          <w:sz w:val="24"/>
-          <w:szCs w:val="24"/>
-        </w:rPr>
-        <w:t xml:space="preserve">show these options: Deep Scan, Shallow Scan, Settings, </w:t>
-      </w:r>
-      <w:r>
-        <w:rPr>
-          <w:rFonts w:ascii="Times New Roman" w:eastAsia="Times New Roman" w:hAnsi="Times New Roman" w:cs="Times New Roman"/>
-          <w:sz w:val="24"/>
-          <w:szCs w:val="24"/>
-        </w:rPr>
-        <w:t>and the Scan button.</w:t>
-      </w:r>
-    </w:p>
-    <w:p>
-      <w:pPr>
-        <w:numPr>
-          <w:ilvl w:val="0"/>
-          <w:numId w:val="2"/>
-        </w:numPr>
-        <w:rPr>
-          <w:rFonts w:ascii="Times New Roman" w:eastAsia="Times New Roman" w:hAnsi="Times New Roman" w:cs="Times New Roman"/>
-          <w:sz w:val="24"/>
-          <w:szCs w:val="24"/>
-        </w:rPr>
-      </w:pPr>
-      <w:r>
-        <w:rPr>
-          <w:rFonts w:ascii="Times New Roman" w:eastAsia="Times New Roman" w:hAnsi="Times New Roman" w:cs="Times New Roman"/>
-          <w:sz w:val="24"/>
-          <w:szCs w:val="24"/>
-        </w:rPr>
-        <w:t>This application is defaulted to Shallow Scan, so even if the user only pressed the Scan button, the application would automatically run the Shallow Scan.</w:t>
-      </w:r>
-      <w:r>
-        <w:rPr>
-          <w:rFonts w:ascii="Times New Roman" w:eastAsia="Times New Roman" w:hAnsi="Times New Roman" w:cs="Times New Roman"/>
-          <w:sz w:val="24"/>
-          <w:szCs w:val="24"/>
-        </w:rPr>
-        <w:t xml:space="preserve"> </w:t>
-      </w:r>
-    </w:p>
-    <w:p>
-      <w:pPr>
-        <w:rPr>
-          <w:rFonts w:ascii="Times New Roman" w:eastAsia="Times New Roman" w:hAnsi="Times New Roman" w:cs="Times New Roman"/>
-          <w:sz w:val="24"/>
-          <w:szCs w:val="24"/>
-        </w:rPr>
-      </w:pPr>
-    </w:p>
-    <w:p>
-      <w:pPr>
-        <w:rPr>
-          <w:rFonts w:ascii="Times New Roman" w:eastAsia="Times New Roman" w:hAnsi="Times New Roman" w:cs="Times New Roman"/>
-          <w:sz w:val="24"/>
-          <w:szCs w:val="24"/>
-        </w:rPr>
-      </w:pPr>
-    </w:p>
-    <w:p>
-      <w:pPr>
-        <w:rPr>
-          <w:rFonts w:ascii="Times New Roman" w:eastAsia="Times New Roman" w:hAnsi="Times New Roman" w:cs="Times New Roman"/>
-          <w:sz w:val="24"/>
-          <w:szCs w:val="24"/>
-        </w:rPr>
-      </w:pPr>
-    </w:p>
-    <w:p>
-      <w:pPr>
-        <w:rPr>
-          <w:rFonts w:ascii="Times New Roman" w:eastAsia="Times New Roman" w:hAnsi="Times New Roman" w:cs="Times New Roman"/>
-          <w:sz w:val="24"/>
-          <w:szCs w:val="24"/>
-        </w:rPr>
-      </w:pPr>
-    </w:p>
-    <w:p>
-      <w:pPr>
-        <w:rPr>
-          <w:rFonts w:ascii="Times New Roman" w:eastAsia="Times New Roman" w:hAnsi="Times New Roman" w:cs="Times New Roman"/>
-          <w:sz w:val="24"/>
-          <w:szCs w:val="24"/>
-        </w:rPr>
-      </w:pPr>
-    </w:p>
-    <w:p>
-      <w:pPr>
-        <w:rPr>
-          <w:rFonts w:ascii="Times New Roman" w:eastAsia="Times New Roman" w:hAnsi="Times New Roman" w:cs="Times New Roman"/>
-          <w:sz w:val="28"/>
-          <w:szCs w:val="28"/>
-        </w:rPr>
-      </w:pPr>
-      <w:r>
-        <w:rPr>
-          <w:rFonts w:ascii="Times New Roman" w:eastAsia="Times New Roman" w:hAnsi="Times New Roman" w:cs="Times New Roman"/>
-          <w:noProof/>
-          <w:sz w:val="28"/>
-          <w:szCs w:val="28"/>
-          <w:lang w:val="en-US"/>
-        </w:rPr>
-        <w:drawing>
-          <wp:anchor distT="0" distB="0" distL="114300" distR="114300" simplePos="0" relativeHeight="251659264" behindDoc="0" locked="0" layoutInCell="1" allowOverlap="1" wp14:anchorId="3B9E6252" wp14:editId="462EA593">
-            <wp:simplePos x="0" y="0"/>
-            <wp:positionH relativeFrom="column">
-              <wp:posOffset>279400</wp:posOffset>
-            </wp:positionH>
-            <wp:positionV relativeFrom="paragraph">
-              <wp:posOffset>391795</wp:posOffset>
-            </wp:positionV>
-            <wp:extent cx="3594735" cy="3612515"/>
-            <wp:effectExtent l="0" t="0" r="12065" b="0"/>
-            <wp:wrapTopAndBottom/>
-            <wp:docPr id="11" name="Picture 11"/>
-            <wp:cNvGraphicFramePr>
-              <a:graphicFrameLocks xmlns:a="http://schemas.openxmlformats.org/drawingml/2006/main" noChangeAspect="1"/>
-            </wp:cNvGraphicFramePr>
-            <a:graphic xmlns:a="http://schemas.openxmlformats.org/drawingml/2006/main">
-              <a:graphicData uri="http://schemas.openxmlformats.org/drawingml/2006/picture">
-                <pic:pic xmlns:pic="http://schemas.openxmlformats.org/drawingml/2006/picture">
-                  <pic:nvPicPr>
-                    <pic:cNvPr id="11" name="ss.png"/>
-                    <pic:cNvPicPr/>
-                  </pic:nvPicPr>
-                  <pic:blipFill>
-                    <a:blip r:embed="rId7">
-                      <a:extLst>
-                        <a:ext uri="{28A0092B-C50C-407E-A947-70E740481C1C}">
-                          <a14:useLocalDpi xmlns:a14="http://schemas.microsoft.com/office/drawing/2010/main" val="0"/>
-                        </a:ext>
-                      </a:extLst>
-                    </a:blip>
-                    <a:stretch>
-                      <a:fillRect/>
-                    </a:stretch>
-                  </pic:blipFill>
-                  <pic:spPr>
-                    <a:xfrm>
-                      <a:off x="0" y="0"/>
-                      <a:ext cx="3594735" cy="3612515"/>
-                    </a:xfrm>
-                    <a:prstGeom prst="rect">
-                      <a:avLst/>
-                    </a:prstGeom>
-                  </pic:spPr>
-                </pic:pic>
-              </a:graphicData>
-            </a:graphic>
-            <wp14:sizeRelH relativeFrom="page">
-              <wp14:pctWidth>0</wp14:pctWidth>
-            </wp14:sizeRelH>
-            <wp14:sizeRelV relativeFrom="page">
-              <wp14:pctHeight>0</wp14:pctHeight>
-            </wp14:sizeRelV>
-          </wp:anchor>
-        </w:drawing>
-      </w:r>
-      <w:r>
-        <w:rPr>
-          <w:rFonts w:ascii="Times New Roman" w:eastAsia="Times New Roman" w:hAnsi="Times New Roman" w:cs="Times New Roman"/>
-          <w:sz w:val="24"/>
-          <w:szCs w:val="24"/>
-        </w:rPr>
-        <w:tab/>
-      </w:r>
-      <w:r>
-        <w:rPr>
-          <w:rFonts w:ascii="Times New Roman" w:eastAsia="Times New Roman" w:hAnsi="Times New Roman" w:cs="Times New Roman"/>
-          <w:sz w:val="28"/>
-          <w:szCs w:val="28"/>
-        </w:rPr>
-        <w:t>2.2 Deep Scan Page</w:t>
-      </w:r>
-    </w:p>
-    <w:p>
-      <w:pPr>
-        <w:rPr>
-          <w:rFonts w:ascii="Times New Roman" w:eastAsia="Times New Roman" w:hAnsi="Times New Roman" w:cs="Times New Roman"/>
-          <w:sz w:val="28"/>
-          <w:szCs w:val="28"/>
-        </w:rPr>
-      </w:pPr>
-    </w:p>
-    <w:p>
-      <w:pPr>
-        <w:rPr>
-          <w:rFonts w:ascii="Times New Roman" w:eastAsia="Times New Roman" w:hAnsi="Times New Roman" w:cs="Times New Roman"/>
-          <w:sz w:val="24"/>
-          <w:szCs w:val="24"/>
-          <w:u w:val="single"/>
-        </w:rPr>
-      </w:pPr>
-      <w:r>
-        <w:rPr>
-          <w:rFonts w:ascii="Times New Roman" w:eastAsia="Times New Roman" w:hAnsi="Times New Roman" w:cs="Times New Roman"/>
-          <w:sz w:val="24"/>
-          <w:szCs w:val="24"/>
-          <w:u w:val="single"/>
-        </w:rPr>
-        <w:t>Deep Scan Functions</w:t>
-      </w:r>
-    </w:p>
-    <w:p>
-      <w:pPr>
-        <w:numPr>
-          <w:ilvl w:val="0"/>
-          <w:numId w:val="9"/>
-        </w:numPr>
-        <w:rPr>
-          <w:rFonts w:ascii="Times New Roman" w:eastAsia="Times New Roman" w:hAnsi="Times New Roman" w:cs="Times New Roman"/>
-          <w:sz w:val="24"/>
-          <w:szCs w:val="24"/>
-        </w:rPr>
-      </w:pPr>
-      <w:r>
-        <w:rPr>
-          <w:rFonts w:ascii="Times New Roman" w:eastAsia="Times New Roman" w:hAnsi="Times New Roman" w:cs="Times New Roman"/>
-          <w:sz w:val="24"/>
-          <w:szCs w:val="24"/>
-        </w:rPr>
-        <w:t xml:space="preserve">Once </w:t>
-      </w:r>
-      <w:r>
-        <w:rPr>
-          <w:rFonts w:ascii="Times New Roman" w:eastAsia="Times New Roman" w:hAnsi="Times New Roman" w:cs="Times New Roman"/>
-          <w:sz w:val="24"/>
-          <w:szCs w:val="24"/>
-        </w:rPr>
-        <w:t xml:space="preserve">the Scan button is clicked </w:t>
-      </w:r>
-      <w:r>
-        <w:rPr>
-          <w:rFonts w:ascii="Times New Roman" w:eastAsia="Times New Roman" w:hAnsi="Times New Roman" w:cs="Times New Roman"/>
-          <w:sz w:val="24"/>
-          <w:szCs w:val="24"/>
-        </w:rPr>
-        <w:t>on, the above screen is presented to the user</w:t>
-      </w:r>
-    </w:p>
-    <w:p>
-      <w:pPr>
-        <w:numPr>
-          <w:ilvl w:val="0"/>
-          <w:numId w:val="9"/>
-        </w:numPr>
-        <w:rPr>
-          <w:rFonts w:ascii="Times New Roman" w:eastAsia="Times New Roman" w:hAnsi="Times New Roman" w:cs="Times New Roman"/>
-          <w:sz w:val="24"/>
-          <w:szCs w:val="24"/>
-        </w:rPr>
-      </w:pPr>
-      <w:r>
-        <w:rPr>
-          <w:rFonts w:ascii="Times New Roman" w:eastAsia="Times New Roman" w:hAnsi="Times New Roman" w:cs="Times New Roman"/>
-          <w:sz w:val="24"/>
-          <w:szCs w:val="24"/>
-        </w:rPr>
-        <w:t>The Deep S</w:t>
-      </w:r>
-      <w:r>
-        <w:rPr>
-          <w:rFonts w:ascii="Times New Roman" w:eastAsia="Times New Roman" w:hAnsi="Times New Roman" w:cs="Times New Roman"/>
-          <w:sz w:val="24"/>
-          <w:szCs w:val="24"/>
-        </w:rPr>
-        <w:t>can will scan the C: directory of the current device</w:t>
-      </w:r>
-    </w:p>
-    <w:p>
-      <w:pPr>
-        <w:numPr>
-          <w:ilvl w:val="0"/>
-          <w:numId w:val="9"/>
-        </w:numPr>
-        <w:rPr>
-          <w:rFonts w:ascii="Times New Roman" w:eastAsia="Times New Roman" w:hAnsi="Times New Roman" w:cs="Times New Roman"/>
-          <w:sz w:val="24"/>
-          <w:szCs w:val="24"/>
-        </w:rPr>
-      </w:pPr>
-      <w:r>
-        <w:rPr>
-          <w:rFonts w:ascii="Times New Roman" w:eastAsia="Times New Roman" w:hAnsi="Times New Roman" w:cs="Times New Roman"/>
-          <w:sz w:val="24"/>
-          <w:szCs w:val="24"/>
-        </w:rPr>
-        <w:t>Text box will display what is currently being scanned. Files tha</w:t>
-      </w:r>
-      <w:r>
-        <w:rPr>
-          <w:rFonts w:ascii="Times New Roman" w:eastAsia="Times New Roman" w:hAnsi="Times New Roman" w:cs="Times New Roman"/>
-          <w:sz w:val="24"/>
-          <w:szCs w:val="24"/>
-        </w:rPr>
-        <w:t>t are not malicious will be lab</w:t>
-      </w:r>
-      <w:r>
-        <w:rPr>
-          <w:rFonts w:ascii="Times New Roman" w:eastAsia="Times New Roman" w:hAnsi="Times New Roman" w:cs="Times New Roman"/>
-          <w:sz w:val="24"/>
-          <w:szCs w:val="24"/>
-        </w:rPr>
-        <w:t>e</w:t>
-      </w:r>
-      <w:r>
-        <w:rPr>
-          <w:rFonts w:ascii="Times New Roman" w:eastAsia="Times New Roman" w:hAnsi="Times New Roman" w:cs="Times New Roman"/>
-          <w:sz w:val="24"/>
-          <w:szCs w:val="24"/>
-        </w:rPr>
-        <w:t>led</w:t>
-      </w:r>
-      <w:r>
-        <w:rPr>
-          <w:rFonts w:ascii="Times New Roman" w:eastAsia="Times New Roman" w:hAnsi="Times New Roman" w:cs="Times New Roman"/>
-          <w:sz w:val="24"/>
-          <w:szCs w:val="24"/>
-        </w:rPr>
-        <w:t xml:space="preserve"> “OK” while malware will be l</w:t>
-      </w:r>
-      <w:r>
-        <w:rPr>
-          <w:rFonts w:ascii="Times New Roman" w:eastAsia="Times New Roman" w:hAnsi="Times New Roman" w:cs="Times New Roman"/>
-          <w:sz w:val="24"/>
-          <w:szCs w:val="24"/>
-        </w:rPr>
-        <w:t>abeled “Found”</w:t>
-      </w:r>
-    </w:p>
-    <w:p>
-      <w:pPr>
-        <w:numPr>
-          <w:ilvl w:val="0"/>
-          <w:numId w:val="9"/>
-        </w:numPr>
-        <w:rPr>
-          <w:rFonts w:ascii="Times New Roman" w:eastAsia="Times New Roman" w:hAnsi="Times New Roman" w:cs="Times New Roman"/>
-          <w:sz w:val="24"/>
-          <w:szCs w:val="24"/>
-        </w:rPr>
-      </w:pPr>
-      <w:r>
-        <w:rPr>
-          <w:rFonts w:ascii="Times New Roman" w:eastAsia="Times New Roman" w:hAnsi="Times New Roman" w:cs="Times New Roman"/>
-          <w:sz w:val="24"/>
-          <w:szCs w:val="24"/>
-        </w:rPr>
-        <w:t>Empty files will also be tagged</w:t>
-      </w:r>
-    </w:p>
-    <w:p>
-      <w:pPr>
-        <w:numPr>
-          <w:ilvl w:val="0"/>
-          <w:numId w:val="9"/>
-        </w:numPr>
-        <w:rPr>
-          <w:rFonts w:ascii="Times New Roman" w:eastAsia="Times New Roman" w:hAnsi="Times New Roman" w:cs="Times New Roman"/>
-          <w:sz w:val="24"/>
-          <w:szCs w:val="24"/>
-        </w:rPr>
-      </w:pPr>
-      <w:r>
-        <w:rPr>
-          <w:rFonts w:ascii="Times New Roman" w:eastAsia="Times New Roman" w:hAnsi="Times New Roman" w:cs="Times New Roman"/>
-          <w:sz w:val="24"/>
-          <w:szCs w:val="24"/>
-        </w:rPr>
-        <w:t>Log will be generated from the results</w:t>
-      </w:r>
-    </w:p>
-    <w:p>
-      <w:pPr>
-        <w:rPr>
-          <w:rFonts w:ascii="Times New Roman" w:eastAsia="Times New Roman" w:hAnsi="Times New Roman" w:cs="Times New Roman"/>
-          <w:sz w:val="28"/>
-          <w:szCs w:val="28"/>
-        </w:rPr>
-      </w:pPr>
-    </w:p>
-    <w:p>
-      <w:pPr>
-        <w:rPr>
-          <w:rFonts w:ascii="Times New Roman" w:eastAsia="Times New Roman" w:hAnsi="Times New Roman" w:cs="Times New Roman"/>
-          <w:sz w:val="28"/>
-          <w:szCs w:val="28"/>
-        </w:rPr>
-      </w:pPr>
-      <w:r>
-        <w:rPr>
-          <w:rFonts w:ascii="Times New Roman" w:eastAsia="Times New Roman" w:hAnsi="Times New Roman" w:cs="Times New Roman"/>
-          <w:sz w:val="28"/>
-          <w:szCs w:val="28"/>
-        </w:rPr>
-        <w:tab/>
-      </w:r>
-    </w:p>
-    <w:p>
-      <w:pPr>
-        <w:rPr>
-          <w:rFonts w:ascii="Times New Roman" w:eastAsia="Times New Roman" w:hAnsi="Times New Roman" w:cs="Times New Roman"/>
-          <w:sz w:val="28"/>
-          <w:szCs w:val="28"/>
-        </w:rPr>
-      </w:pPr>
-    </w:p>
-    <w:p>
-      <w:pPr>
-        <w:rPr>
-          <w:rFonts w:ascii="Times New Roman" w:eastAsia="Times New Roman" w:hAnsi="Times New Roman" w:cs="Times New Roman"/>
-          <w:sz w:val="28"/>
-          <w:szCs w:val="28"/>
-        </w:rPr>
-      </w:pPr>
-    </w:p>
-    <w:p>
-      <w:pPr>
-        <w:ind w:firstLine="720"/>
-        <w:rPr>
-          <w:rFonts w:ascii="Times New Roman" w:eastAsia="Times New Roman" w:hAnsi="Times New Roman" w:cs="Times New Roman"/>
-          <w:sz w:val="28"/>
-          <w:szCs w:val="28"/>
-        </w:rPr>
-      </w:pPr>
-    </w:p>
-    <w:p>
-      <w:pPr>
-        <w:ind w:firstLine="720"/>
-        <w:rPr>
-          <w:rFonts w:ascii="Times New Roman" w:eastAsia="Times New Roman" w:hAnsi="Times New Roman" w:cs="Times New Roman"/>
-          <w:sz w:val="28"/>
-          <w:szCs w:val="28"/>
-        </w:rPr>
-      </w:pPr>
-      <w:r>
-        <w:rPr>
-          <w:rFonts w:ascii="Times New Roman" w:eastAsia="Times New Roman" w:hAnsi="Times New Roman" w:cs="Times New Roman"/>
-          <w:noProof/>
-          <w:sz w:val="28"/>
-          <w:szCs w:val="28"/>
-          <w:lang w:val="en-US"/>
-        </w:rPr>
-        <w:drawing>
-          <wp:anchor distT="0" distB="0" distL="114300" distR="114300" simplePos="0" relativeHeight="251660288" behindDoc="0" locked="0" layoutInCell="1" allowOverlap="1" wp14:anchorId="7BAC3BB8" wp14:editId="197BF680">
-            <wp:simplePos x="0" y="0"/>
-            <wp:positionH relativeFrom="column">
-              <wp:posOffset>165735</wp:posOffset>
-            </wp:positionH>
-            <wp:positionV relativeFrom="paragraph">
-              <wp:posOffset>436880</wp:posOffset>
-            </wp:positionV>
-            <wp:extent cx="3561080" cy="3578860"/>
-            <wp:effectExtent l="0" t="0" r="0" b="2540"/>
-            <wp:wrapTopAndBottom/>
-            <wp:docPr id="12" name="Picture 12"/>
-            <wp:cNvGraphicFramePr>
-              <a:graphicFrameLocks xmlns:a="http://schemas.openxmlformats.org/drawingml/2006/main" noChangeAspect="1"/>
-            </wp:cNvGraphicFramePr>
-            <a:graphic xmlns:a="http://schemas.openxmlformats.org/drawingml/2006/main">
-              <a:graphicData uri="http://schemas.openxmlformats.org/drawingml/2006/picture">
-                <pic:pic xmlns:pic="http://schemas.openxmlformats.org/drawingml/2006/picture">
-                  <pic:nvPicPr>
-                    <pic:cNvPr id="12" name="ss.png"/>
+                    <pic:cNvPr id="5" name="Screenshot (3).png"/>
                     <pic:cNvPicPr/>
                   </pic:nvPicPr>
                   <pic:blipFill>
@@ -2209,7 +1496,7 @@
                   <pic:spPr>
                     <a:xfrm>
                       <a:off x="0" y="0"/>
-                      <a:ext cx="3561080" cy="3578860"/>
+                      <a:ext cx="4280535" cy="3695700"/>
                     </a:xfrm>
                     <a:prstGeom prst="rect">
                       <a:avLst/>
@@ -2230,11 +1517,338 @@
       <w:r>
         <w:rPr>
           <w:rFonts w:ascii="Times New Roman" w:eastAsia="Times New Roman" w:hAnsi="Times New Roman" w:cs="Times New Roman"/>
+          <w:sz w:val="24"/>
+          <w:szCs w:val="24"/>
+        </w:rPr>
+        <w:tab/>
+      </w:r>
+      <w:r>
+        <w:rPr>
+          <w:rFonts w:ascii="Times New Roman" w:eastAsia="Times New Roman" w:hAnsi="Times New Roman" w:cs="Times New Roman"/>
           <w:sz w:val="28"/>
           <w:szCs w:val="28"/>
         </w:rPr>
-        <w:t>2.3 Shallow Scan Page</w:t>
-      </w:r>
+        <w:t>2.</w:t>
+      </w:r>
+      <w:r>
+        <w:rPr>
+          <w:rFonts w:ascii="Times New Roman" w:eastAsia="Times New Roman" w:hAnsi="Times New Roman" w:cs="Times New Roman"/>
+          <w:sz w:val="28"/>
+          <w:szCs w:val="28"/>
+        </w:rPr>
+        <w:t>1</w:t>
+      </w:r>
+      <w:r>
+        <w:rPr>
+          <w:rFonts w:ascii="Times New Roman" w:eastAsia="Times New Roman" w:hAnsi="Times New Roman" w:cs="Times New Roman"/>
+          <w:sz w:val="28"/>
+          <w:szCs w:val="28"/>
+        </w:rPr>
+        <w:t xml:space="preserve"> Deep</w:t>
+      </w:r>
+      <w:r>
+        <w:rPr>
+          <w:rFonts w:ascii="Times New Roman" w:eastAsia="Times New Roman" w:hAnsi="Times New Roman" w:cs="Times New Roman"/>
+          <w:sz w:val="28"/>
+          <w:szCs w:val="28"/>
+        </w:rPr>
+        <w:t>/Shallow</w:t>
+      </w:r>
+      <w:r>
+        <w:rPr>
+          <w:rFonts w:ascii="Times New Roman" w:eastAsia="Times New Roman" w:hAnsi="Times New Roman" w:cs="Times New Roman"/>
+          <w:sz w:val="28"/>
+          <w:szCs w:val="28"/>
+        </w:rPr>
+        <w:t xml:space="preserve"> Scan Page</w:t>
+      </w:r>
+    </w:p>
+    <w:p>
+      <w:pPr>
+        <w:rPr>
+          <w:rFonts w:ascii="Times New Roman" w:eastAsia="Times New Roman" w:hAnsi="Times New Roman" w:cs="Times New Roman"/>
+          <w:sz w:val="24"/>
+          <w:szCs w:val="24"/>
+          <w:u w:val="single"/>
+        </w:rPr>
+      </w:pPr>
+    </w:p>
+    <w:p>
+      <w:pPr>
+        <w:ind w:left="360"/>
+        <w:rPr>
+          <w:rFonts w:ascii="Times New Roman" w:eastAsia="Times New Roman" w:hAnsi="Times New Roman" w:cs="Times New Roman"/>
+          <w:sz w:val="24"/>
+          <w:szCs w:val="24"/>
+        </w:rPr>
+      </w:pPr>
+      <w:r>
+        <w:rPr>
+          <w:rFonts w:ascii="Times New Roman" w:eastAsia="Times New Roman" w:hAnsi="Times New Roman" w:cs="Times New Roman"/>
+          <w:noProof/>
+          <w:sz w:val="28"/>
+          <w:szCs w:val="28"/>
+          <w:lang w:val="en-US"/>
+        </w:rPr>
+        <w:drawing>
+          <wp:anchor distT="0" distB="0" distL="114300" distR="114300" simplePos="0" relativeHeight="251668480" behindDoc="0" locked="0" layoutInCell="1" allowOverlap="1" wp14:anchorId="17C1A227" wp14:editId="71E0B417">
+            <wp:simplePos x="0" y="0"/>
+            <wp:positionH relativeFrom="column">
+              <wp:posOffset>661670</wp:posOffset>
+            </wp:positionH>
+            <wp:positionV relativeFrom="paragraph">
+              <wp:posOffset>365125</wp:posOffset>
+            </wp:positionV>
+            <wp:extent cx="4413250" cy="3835400"/>
+            <wp:effectExtent l="0" t="0" r="6350" b="0"/>
+            <wp:wrapTopAndBottom/>
+            <wp:docPr id="8" name="Picture 8"/>
+            <wp:cNvGraphicFramePr>
+              <a:graphicFrameLocks xmlns:a="http://schemas.openxmlformats.org/drawingml/2006/main" noChangeAspect="1"/>
+            </wp:cNvGraphicFramePr>
+            <a:graphic xmlns:a="http://schemas.openxmlformats.org/drawingml/2006/main">
+              <a:graphicData uri="http://schemas.openxmlformats.org/drawingml/2006/picture">
+                <pic:pic xmlns:pic="http://schemas.openxmlformats.org/drawingml/2006/picture">
+                  <pic:nvPicPr>
+                    <pic:cNvPr id="5" name="Screenshot (3).png"/>
+                    <pic:cNvPicPr/>
+                  </pic:nvPicPr>
+                  <pic:blipFill>
+                    <a:blip r:embed="rId9">
+                      <a:extLst>
+                        <a:ext uri="{28A0092B-C50C-407E-A947-70E740481C1C}">
+                          <a14:useLocalDpi xmlns:a14="http://schemas.microsoft.com/office/drawing/2010/main" val="0"/>
+                        </a:ext>
+                      </a:extLst>
+                    </a:blip>
+                    <a:stretch>
+                      <a:fillRect/>
+                    </a:stretch>
+                  </pic:blipFill>
+                  <pic:spPr>
+                    <a:xfrm>
+                      <a:off x="0" y="0"/>
+                      <a:ext cx="4413250" cy="3835400"/>
+                    </a:xfrm>
+                    <a:prstGeom prst="rect">
+                      <a:avLst/>
+                    </a:prstGeom>
+                  </pic:spPr>
+                </pic:pic>
+              </a:graphicData>
+            </a:graphic>
+            <wp14:sizeRelH relativeFrom="page">
+              <wp14:pctWidth>0</wp14:pctWidth>
+            </wp14:sizeRelH>
+            <wp14:sizeRelV relativeFrom="page">
+              <wp14:pctHeight>0</wp14:pctHeight>
+            </wp14:sizeRelV>
+          </wp:anchor>
+        </w:drawing>
+      </w:r>
+    </w:p>
+    <w:p>
+      <w:pPr>
+        <w:rPr>
+          <w:rFonts w:ascii="Times New Roman" w:eastAsia="Times New Roman" w:hAnsi="Times New Roman" w:cs="Times New Roman"/>
+          <w:noProof/>
+          <w:sz w:val="28"/>
+          <w:szCs w:val="28"/>
+          <w:lang w:val="en-US"/>
+        </w:rPr>
+      </w:pPr>
+      <w:r>
+        <w:rPr>
+          <w:rFonts w:ascii="Times New Roman" w:eastAsia="Times New Roman" w:hAnsi="Times New Roman" w:cs="Times New Roman"/>
+          <w:sz w:val="24"/>
+          <w:szCs w:val="24"/>
+          <w:u w:val="single"/>
+        </w:rPr>
+        <w:t>Page Functions</w:t>
+      </w:r>
+      <w:r>
+        <w:rPr>
+          <w:rFonts w:ascii="Times New Roman" w:eastAsia="Times New Roman" w:hAnsi="Times New Roman" w:cs="Times New Roman"/>
+          <w:noProof/>
+          <w:sz w:val="28"/>
+          <w:szCs w:val="28"/>
+          <w:lang w:val="en-US"/>
+        </w:rPr>
+        <w:t xml:space="preserve"> </w:t>
+      </w:r>
+    </w:p>
+    <w:p>
+      <w:pPr>
+        <w:numPr>
+          <w:ilvl w:val="0"/>
+          <w:numId w:val="9"/>
+        </w:numPr>
+        <w:rPr>
+          <w:rFonts w:ascii="Times New Roman" w:eastAsia="Times New Roman" w:hAnsi="Times New Roman" w:cs="Times New Roman"/>
+          <w:sz w:val="24"/>
+          <w:szCs w:val="24"/>
+        </w:rPr>
+      </w:pPr>
+      <w:r>
+        <w:rPr>
+          <w:rFonts w:ascii="Times New Roman" w:eastAsia="Times New Roman" w:hAnsi="Times New Roman" w:cs="Times New Roman"/>
+          <w:sz w:val="24"/>
+          <w:szCs w:val="24"/>
+        </w:rPr>
+        <w:t>Page will include a gear icon at the top right to access the Settings page</w:t>
+      </w:r>
+    </w:p>
+    <w:p>
+      <w:pPr>
+        <w:rPr>
+          <w:rFonts w:ascii="Times New Roman" w:eastAsia="Times New Roman" w:hAnsi="Times New Roman" w:cs="Times New Roman"/>
+          <w:sz w:val="24"/>
+          <w:szCs w:val="24"/>
+          <w:u w:val="single"/>
+        </w:rPr>
+      </w:pPr>
+      <w:r>
+        <w:rPr>
+          <w:rFonts w:ascii="Times New Roman" w:eastAsia="Times New Roman" w:hAnsi="Times New Roman" w:cs="Times New Roman"/>
+          <w:sz w:val="24"/>
+          <w:szCs w:val="24"/>
+          <w:u w:val="single"/>
+        </w:rPr>
+        <w:t>Deep Scan Functions</w:t>
+      </w:r>
+    </w:p>
+    <w:p>
+      <w:pPr>
+        <w:numPr>
+          <w:ilvl w:val="0"/>
+          <w:numId w:val="9"/>
+        </w:numPr>
+        <w:rPr>
+          <w:rFonts w:ascii="Times New Roman" w:eastAsia="Times New Roman" w:hAnsi="Times New Roman" w:cs="Times New Roman"/>
+          <w:sz w:val="24"/>
+          <w:szCs w:val="24"/>
+        </w:rPr>
+      </w:pPr>
+      <w:r>
+        <w:rPr>
+          <w:rFonts w:ascii="Times New Roman" w:eastAsia="Times New Roman" w:hAnsi="Times New Roman" w:cs="Times New Roman"/>
+          <w:sz w:val="24"/>
+          <w:szCs w:val="24"/>
+        </w:rPr>
+        <w:t>The Deep S</w:t>
+      </w:r>
+      <w:r>
+        <w:rPr>
+          <w:rFonts w:ascii="Times New Roman" w:eastAsia="Times New Roman" w:hAnsi="Times New Roman" w:cs="Times New Roman"/>
+          <w:sz w:val="24"/>
+          <w:szCs w:val="24"/>
+        </w:rPr>
+        <w:t>can will scan the C: directory of the current device</w:t>
+      </w:r>
+    </w:p>
+    <w:p>
+      <w:pPr>
+        <w:numPr>
+          <w:ilvl w:val="0"/>
+          <w:numId w:val="9"/>
+        </w:numPr>
+        <w:rPr>
+          <w:rFonts w:ascii="Times New Roman" w:eastAsia="Times New Roman" w:hAnsi="Times New Roman" w:cs="Times New Roman"/>
+          <w:sz w:val="24"/>
+          <w:szCs w:val="24"/>
+        </w:rPr>
+      </w:pPr>
+      <w:r>
+        <w:rPr>
+          <w:rFonts w:ascii="Times New Roman" w:eastAsia="Times New Roman" w:hAnsi="Times New Roman" w:cs="Times New Roman"/>
+          <w:sz w:val="24"/>
+          <w:szCs w:val="24"/>
+        </w:rPr>
+        <w:t>Text box will display what is currently being scanned. Files tha</w:t>
+      </w:r>
+      <w:r>
+        <w:rPr>
+          <w:rFonts w:ascii="Times New Roman" w:eastAsia="Times New Roman" w:hAnsi="Times New Roman" w:cs="Times New Roman"/>
+          <w:sz w:val="24"/>
+          <w:szCs w:val="24"/>
+        </w:rPr>
+        <w:t>t are not malicious will be lab</w:t>
+      </w:r>
+      <w:r>
+        <w:rPr>
+          <w:rFonts w:ascii="Times New Roman" w:eastAsia="Times New Roman" w:hAnsi="Times New Roman" w:cs="Times New Roman"/>
+          <w:sz w:val="24"/>
+          <w:szCs w:val="24"/>
+        </w:rPr>
+        <w:t>e</w:t>
+      </w:r>
+      <w:r>
+        <w:rPr>
+          <w:rFonts w:ascii="Times New Roman" w:eastAsia="Times New Roman" w:hAnsi="Times New Roman" w:cs="Times New Roman"/>
+          <w:sz w:val="24"/>
+          <w:szCs w:val="24"/>
+        </w:rPr>
+        <w:t>led</w:t>
+      </w:r>
+      <w:r>
+        <w:rPr>
+          <w:rFonts w:ascii="Times New Roman" w:eastAsia="Times New Roman" w:hAnsi="Times New Roman" w:cs="Times New Roman"/>
+          <w:sz w:val="24"/>
+          <w:szCs w:val="24"/>
+        </w:rPr>
+        <w:t xml:space="preserve"> “OK” while malware will be labeled “Found”</w:t>
+      </w:r>
+    </w:p>
+    <w:p>
+      <w:pPr>
+        <w:numPr>
+          <w:ilvl w:val="0"/>
+          <w:numId w:val="9"/>
+        </w:numPr>
+        <w:rPr>
+          <w:rFonts w:ascii="Times New Roman" w:eastAsia="Times New Roman" w:hAnsi="Times New Roman" w:cs="Times New Roman"/>
+          <w:sz w:val="24"/>
+          <w:szCs w:val="24"/>
+        </w:rPr>
+      </w:pPr>
+      <w:r>
+        <w:rPr>
+          <w:rFonts w:ascii="Times New Roman" w:eastAsia="Times New Roman" w:hAnsi="Times New Roman" w:cs="Times New Roman"/>
+          <w:sz w:val="24"/>
+          <w:szCs w:val="24"/>
+        </w:rPr>
+        <w:t>Empty files will also be tagged</w:t>
+      </w:r>
+    </w:p>
+    <w:p>
+      <w:pPr>
+        <w:numPr>
+          <w:ilvl w:val="0"/>
+          <w:numId w:val="9"/>
+        </w:numPr>
+        <w:rPr>
+          <w:rFonts w:ascii="Times New Roman" w:eastAsia="Times New Roman" w:hAnsi="Times New Roman" w:cs="Times New Roman"/>
+          <w:sz w:val="24"/>
+          <w:szCs w:val="24"/>
+        </w:rPr>
+      </w:pPr>
+      <w:r>
+        <w:rPr>
+          <w:rFonts w:ascii="Times New Roman" w:eastAsia="Times New Roman" w:hAnsi="Times New Roman" w:cs="Times New Roman"/>
+          <w:sz w:val="24"/>
+          <w:szCs w:val="24"/>
+        </w:rPr>
+        <w:t>Log will be generated from the results</w:t>
+      </w:r>
+    </w:p>
+    <w:p>
+      <w:pPr>
+        <w:rPr>
+          <w:rFonts w:ascii="Times New Roman" w:eastAsia="Times New Roman" w:hAnsi="Times New Roman" w:cs="Times New Roman"/>
+          <w:sz w:val="28"/>
+          <w:szCs w:val="28"/>
+        </w:rPr>
+      </w:pPr>
     </w:p>
     <w:p>
       <w:pPr>
@@ -2303,7 +1917,15 @@
           <w:sz w:val="24"/>
           <w:szCs w:val="24"/>
         </w:rPr>
-        <w:t>The shallow scan will scan the Windows and Users Folders</w:t>
+        <w:t xml:space="preserve">The shallow scan will scan the Windows </w:t>
+      </w:r>
+      <w:r>
+        <w:rPr>
+          <w:rFonts w:ascii="Times New Roman" w:eastAsia="Times New Roman" w:hAnsi="Times New Roman" w:cs="Times New Roman"/>
+          <w:sz w:val="24"/>
+          <w:szCs w:val="24"/>
+        </w:rPr>
+        <w:t>Temp folder</w:t>
       </w:r>
     </w:p>
     <w:p>
@@ -2324,29 +1946,76 @@
           <w:sz w:val="24"/>
           <w:szCs w:val="24"/>
         </w:rPr>
-        <w:t xml:space="preserve">Text box will display what is currently being scanned. Files that are not malicious will be </w:t>
-      </w:r>
-      <w:proofErr w:type="spellStart"/>
-      <w:r>
-        <w:rPr>
-          <w:rFonts w:ascii="Times New Roman" w:eastAsia="Times New Roman" w:hAnsi="Times New Roman" w:cs="Times New Roman"/>
-          <w:sz w:val="24"/>
-          <w:szCs w:val="24"/>
-        </w:rPr>
-        <w:t>lable</w:t>
-      </w:r>
-      <w:proofErr w:type="spellEnd"/>
-      <w:r>
-        <w:rPr>
-          <w:rFonts w:ascii="Times New Roman" w:eastAsia="Times New Roman" w:hAnsi="Times New Roman" w:cs="Times New Roman"/>
-          <w:sz w:val="24"/>
-          <w:szCs w:val="24"/>
-        </w:rPr>
-        <w:t xml:space="preserve"> “OK” while malware will be labeled “Found”</w:t>
-      </w:r>
-    </w:p>
-    <w:p>
-      <w:pPr>
+        <w:t>Text box will display what is currently being scanned. Files that are not malicious will be labe</w:t>
+      </w:r>
+      <w:r>
+        <w:rPr>
+          <w:rFonts w:ascii="Times New Roman" w:eastAsia="Times New Roman" w:hAnsi="Times New Roman" w:cs="Times New Roman"/>
+          <w:sz w:val="24"/>
+          <w:szCs w:val="24"/>
+        </w:rPr>
+        <w:t>l</w:t>
+      </w:r>
+      <w:r>
+        <w:rPr>
+          <w:rFonts w:ascii="Times New Roman" w:eastAsia="Times New Roman" w:hAnsi="Times New Roman" w:cs="Times New Roman"/>
+          <w:sz w:val="24"/>
+          <w:szCs w:val="24"/>
+        </w:rPr>
+        <w:t>ed</w:t>
+      </w:r>
+      <w:r>
+        <w:rPr>
+          <w:rFonts w:ascii="Times New Roman" w:eastAsia="Times New Roman" w:hAnsi="Times New Roman" w:cs="Times New Roman"/>
+          <w:sz w:val="24"/>
+          <w:szCs w:val="24"/>
+        </w:rPr>
+        <w:t xml:space="preserve"> “OK”</w:t>
+      </w:r>
+      <w:r>
+        <w:rPr>
+          <w:rFonts w:ascii="Times New Roman" w:eastAsia="Times New Roman" w:hAnsi="Times New Roman" w:cs="Times New Roman"/>
+          <w:sz w:val="24"/>
+          <w:szCs w:val="24"/>
+        </w:rPr>
+        <w:t>,</w:t>
+      </w:r>
+      <w:r>
+        <w:rPr>
+          <w:rFonts w:ascii="Times New Roman" w:eastAsia="Times New Roman" w:hAnsi="Times New Roman" w:cs="Times New Roman"/>
+          <w:sz w:val="24"/>
+          <w:szCs w:val="24"/>
+        </w:rPr>
+        <w:t xml:space="preserve"> malware</w:t>
+      </w:r>
+      <w:r>
+        <w:rPr>
+          <w:rFonts w:ascii="Times New Roman" w:eastAsia="Times New Roman" w:hAnsi="Times New Roman" w:cs="Times New Roman"/>
+          <w:sz w:val="24"/>
+          <w:szCs w:val="24"/>
+        </w:rPr>
+        <w:t xml:space="preserve"> found</w:t>
+      </w:r>
+      <w:r>
+        <w:rPr>
+          <w:rFonts w:ascii="Times New Roman" w:eastAsia="Times New Roman" w:hAnsi="Times New Roman" w:cs="Times New Roman"/>
+          <w:sz w:val="24"/>
+          <w:szCs w:val="24"/>
+        </w:rPr>
+        <w:t xml:space="preserve"> will be labeled “Found”</w:t>
+      </w:r>
+      <w:r>
+        <w:rPr>
+          <w:rFonts w:ascii="Times New Roman" w:eastAsia="Times New Roman" w:hAnsi="Times New Roman" w:cs="Times New Roman"/>
+          <w:sz w:val="24"/>
+          <w:szCs w:val="24"/>
+        </w:rPr>
+        <w:t>, and empty files will be labeled “Empty File Found”</w:t>
+      </w:r>
+    </w:p>
+    <w:p>
+      <w:pPr>
+        <w:ind w:firstLine="720"/>
         <w:rPr>
           <w:rFonts w:ascii="Times New Roman" w:eastAsia="Times New Roman" w:hAnsi="Times New Roman" w:cs="Times New Roman"/>
           <w:sz w:val="28"/>
@@ -2373,76 +2042,6 @@
           <w:szCs w:val="28"/>
         </w:rPr>
       </w:pPr>
-    </w:p>
-    <w:p>
-      <w:pPr>
-        <w:ind w:firstLine="720"/>
-        <w:rPr>
-          <w:rFonts w:ascii="Times New Roman" w:eastAsia="Times New Roman" w:hAnsi="Times New Roman" w:cs="Times New Roman"/>
-          <w:sz w:val="28"/>
-          <w:szCs w:val="28"/>
-        </w:rPr>
-      </w:pPr>
-    </w:p>
-    <w:p>
-      <w:pPr>
-        <w:ind w:firstLine="720"/>
-        <w:rPr>
-          <w:rFonts w:ascii="Times New Roman" w:eastAsia="Times New Roman" w:hAnsi="Times New Roman" w:cs="Times New Roman"/>
-          <w:sz w:val="28"/>
-          <w:szCs w:val="28"/>
-        </w:rPr>
-      </w:pPr>
-    </w:p>
-    <w:p>
-      <w:pPr>
-        <w:ind w:firstLine="720"/>
-        <w:rPr>
-          <w:rFonts w:ascii="Times New Roman" w:eastAsia="Times New Roman" w:hAnsi="Times New Roman" w:cs="Times New Roman"/>
-          <w:sz w:val="28"/>
-          <w:szCs w:val="28"/>
-        </w:rPr>
-      </w:pPr>
-    </w:p>
-    <w:p>
-      <w:pPr>
-        <w:ind w:firstLine="720"/>
-        <w:rPr>
-          <w:rFonts w:ascii="Times New Roman" w:eastAsia="Times New Roman" w:hAnsi="Times New Roman" w:cs="Times New Roman"/>
-          <w:sz w:val="28"/>
-          <w:szCs w:val="28"/>
-        </w:rPr>
-      </w:pPr>
-    </w:p>
-    <w:p>
-      <w:pPr>
-        <w:ind w:firstLine="720"/>
-        <w:rPr>
-          <w:rFonts w:ascii="Times New Roman" w:eastAsia="Times New Roman" w:hAnsi="Times New Roman" w:cs="Times New Roman"/>
-          <w:sz w:val="28"/>
-          <w:szCs w:val="28"/>
-        </w:rPr>
-      </w:pPr>
-    </w:p>
-    <w:p>
-      <w:pPr>
-        <w:ind w:firstLine="720"/>
-        <w:rPr>
-          <w:rFonts w:ascii="Times New Roman" w:eastAsia="Times New Roman" w:hAnsi="Times New Roman" w:cs="Times New Roman"/>
-          <w:sz w:val="28"/>
-          <w:szCs w:val="28"/>
-        </w:rPr>
-      </w:pPr>
-    </w:p>
-    <w:p>
-      <w:pPr>
-        <w:ind w:firstLine="720"/>
-        <w:rPr>
-          <w:rFonts w:ascii="Times New Roman" w:eastAsia="Times New Roman" w:hAnsi="Times New Roman" w:cs="Times New Roman"/>
-          <w:sz w:val="28"/>
-          <w:szCs w:val="28"/>
-        </w:rPr>
-      </w:pPr>
       <w:r>
         <w:rPr>
           <w:rFonts w:ascii="Times New Roman" w:eastAsia="Times New Roman" w:hAnsi="Times New Roman" w:cs="Times New Roman"/>
@@ -2453,18 +2052,18 @@
         </w:rPr>
         <w:lastRenderedPageBreak/>
         <w:drawing>
-          <wp:anchor distT="0" distB="0" distL="114300" distR="114300" simplePos="0" relativeHeight="251661312" behindDoc="0" locked="0" layoutInCell="1" allowOverlap="1" wp14:anchorId="4C41563E" wp14:editId="019654BB">
+          <wp:anchor distT="0" distB="0" distL="114300" distR="114300" simplePos="0" relativeHeight="251661312" behindDoc="0" locked="0" layoutInCell="1" allowOverlap="1" wp14:anchorId="4C41563E" wp14:editId="69AD4623">
             <wp:simplePos x="0" y="0"/>
             <wp:positionH relativeFrom="column">
-              <wp:posOffset>280035</wp:posOffset>
+              <wp:posOffset>354330</wp:posOffset>
             </wp:positionH>
             <wp:positionV relativeFrom="paragraph">
-              <wp:posOffset>339725</wp:posOffset>
+              <wp:posOffset>342900</wp:posOffset>
             </wp:positionV>
-            <wp:extent cx="3486150" cy="2915920"/>
-            <wp:effectExtent l="0" t="0" r="0" b="5080"/>
+            <wp:extent cx="3340735" cy="2915920"/>
+            <wp:effectExtent l="0" t="0" r="0" b="0"/>
             <wp:wrapTopAndBottom/>
-            <wp:docPr id="13" name="Picture 13" descr="Screen%20Shot%202019-04-17%20at%204.03.43%20PM.png"/>
+            <wp:docPr id="13" name="Picture 13"/>
             <wp:cNvGraphicFramePr>
               <a:graphicFrameLocks xmlns:a="http://schemas.openxmlformats.org/drawingml/2006/main" noChangeAspect="1"/>
             </wp:cNvGraphicFramePr>
@@ -2478,14 +2077,13 @@
                     </pic:cNvPicPr>
                   </pic:nvPicPr>
                   <pic:blipFill>
-                    <a:blip r:embed="rId9">
+                    <a:blip r:embed="rId10">
                       <a:extLst>
                         <a:ext uri="{28A0092B-C50C-407E-A947-70E740481C1C}">
                           <a14:useLocalDpi xmlns:a14="http://schemas.microsoft.com/office/drawing/2010/main" val="0"/>
                         </a:ext>
                       </a:extLst>
                     </a:blip>
-                    <a:srcRect/>
                     <a:stretch>
                       <a:fillRect/>
                     </a:stretch>
@@ -2493,7 +2091,7 @@
                   <pic:spPr bwMode="auto">
                     <a:xfrm>
                       <a:off x="0" y="0"/>
-                      <a:ext cx="3486150" cy="2915920"/>
+                      <a:ext cx="3340735" cy="2915920"/>
                     </a:xfrm>
                     <a:prstGeom prst="rect">
                       <a:avLst/>
@@ -2521,7 +2119,7 @@
           <w:sz w:val="28"/>
           <w:szCs w:val="28"/>
         </w:rPr>
-        <w:t>2.4 S</w:t>
+        <w:t>2.</w:t>
       </w:r>
       <w:r>
         <w:rPr>
@@ -2529,7 +2127,7 @@
           <w:sz w:val="28"/>
           <w:szCs w:val="28"/>
         </w:rPr>
-        <w:t>cheduling</w:t>
+        <w:t>2</w:t>
       </w:r>
       <w:r>
         <w:rPr>
@@ -2537,6 +2135,22 @@
           <w:sz w:val="28"/>
           <w:szCs w:val="28"/>
         </w:rPr>
+        <w:t xml:space="preserve"> S</w:t>
+      </w:r>
+      <w:r>
+        <w:rPr>
+          <w:rFonts w:ascii="Times New Roman" w:eastAsia="Times New Roman" w:hAnsi="Times New Roman" w:cs="Times New Roman"/>
+          <w:sz w:val="28"/>
+          <w:szCs w:val="28"/>
+        </w:rPr>
+        <w:t>cheduling</w:t>
+      </w:r>
+      <w:r>
+        <w:rPr>
+          <w:rFonts w:ascii="Times New Roman" w:eastAsia="Times New Roman" w:hAnsi="Times New Roman" w:cs="Times New Roman"/>
+          <w:sz w:val="28"/>
+          <w:szCs w:val="28"/>
+        </w:rPr>
         <w:t xml:space="preserve"> Page</w:t>
       </w:r>
     </w:p>
@@ -2565,8 +2179,28 @@
           <w:szCs w:val="24"/>
           <w:u w:val="single"/>
         </w:rPr>
-        <w:t>Settings Functions</w:t>
-      </w:r>
+        <w:t>S</w:t>
+      </w:r>
+      <w:r>
+        <w:rPr>
+          <w:rFonts w:ascii="Times New Roman" w:eastAsia="Times New Roman" w:hAnsi="Times New Roman" w:cs="Times New Roman"/>
+          <w:sz w:val="24"/>
+          <w:szCs w:val="24"/>
+          <w:u w:val="single"/>
+        </w:rPr>
+        <w:t>can Schedule</w:t>
+      </w:r>
+      <w:r>
+        <w:rPr>
+          <w:rFonts w:ascii="Times New Roman" w:eastAsia="Times New Roman" w:hAnsi="Times New Roman" w:cs="Times New Roman"/>
+          <w:sz w:val="24"/>
+          <w:szCs w:val="24"/>
+          <w:u w:val="single"/>
+        </w:rPr>
+        <w:t xml:space="preserve"> Function</w:t>
+      </w:r>
+      <w:bookmarkStart w:id="0" w:name="_GoBack"/>
+      <w:bookmarkEnd w:id="0"/>
     </w:p>
     <w:p>
       <w:pPr>
@@ -2607,15 +2241,7 @@
           <w:sz w:val="24"/>
           <w:szCs w:val="24"/>
         </w:rPr>
-        <w:t>Simple Month/Day/Yea</w:t>
-      </w:r>
-      <w:r>
-        <w:rPr>
-          <w:rFonts w:ascii="Times New Roman" w:eastAsia="Times New Roman" w:hAnsi="Times New Roman" w:cs="Times New Roman"/>
-          <w:sz w:val="24"/>
-          <w:szCs w:val="24"/>
-        </w:rPr>
-        <w:t>r</w:t>
+        <w:t>Simple Month/Day/Year</w:t>
       </w:r>
       <w:r>
         <w:rPr>
@@ -2636,24 +2262,13 @@
     </w:p>
     <w:p>
       <w:pPr>
-        <w:numPr>
-          <w:ilvl w:val="0"/>
-          <w:numId w:val="1"/>
-        </w:numPr>
-        <w:rPr>
-          <w:rFonts w:ascii="Times New Roman" w:eastAsia="Times New Roman" w:hAnsi="Times New Roman" w:cs="Times New Roman"/>
-          <w:sz w:val="24"/>
-          <w:szCs w:val="24"/>
-        </w:rPr>
-      </w:pPr>
-      <w:r>
-        <w:rPr>
-          <w:rFonts w:ascii="Times New Roman" w:eastAsia="Times New Roman" w:hAnsi="Times New Roman" w:cs="Times New Roman"/>
-          <w:sz w:val="24"/>
-          <w:szCs w:val="24"/>
-        </w:rPr>
-        <w:t>User will be able to manually update virus databases with button</w:t>
-      </w:r>
+        <w:ind w:left="720"/>
+        <w:rPr>
+          <w:rFonts w:ascii="Times New Roman" w:eastAsia="Times New Roman" w:hAnsi="Times New Roman" w:cs="Times New Roman"/>
+          <w:sz w:val="24"/>
+          <w:szCs w:val="24"/>
+        </w:rPr>
+      </w:pPr>
     </w:p>
     <w:p>
       <w:pPr>
@@ -2688,7 +2303,113 @@
           <w:sz w:val="28"/>
           <w:szCs w:val="28"/>
         </w:rPr>
-        <w:t>2.5 Log Page</w:t>
+        <w:t>2.</w:t>
+      </w:r>
+      <w:r>
+        <w:rPr>
+          <w:rFonts w:ascii="Times New Roman" w:eastAsia="Times New Roman" w:hAnsi="Times New Roman" w:cs="Times New Roman"/>
+          <w:sz w:val="28"/>
+          <w:szCs w:val="28"/>
+        </w:rPr>
+        <w:t>3</w:t>
+      </w:r>
+      <w:r>
+        <w:rPr>
+          <w:rFonts w:ascii="Times New Roman" w:eastAsia="Times New Roman" w:hAnsi="Times New Roman" w:cs="Times New Roman"/>
+          <w:sz w:val="28"/>
+          <w:szCs w:val="28"/>
+        </w:rPr>
+        <w:t xml:space="preserve"> Log Page</w:t>
+      </w:r>
+    </w:p>
+    <w:p>
+      <w:pPr>
+        <w:ind w:firstLine="720"/>
+        <w:rPr>
+          <w:rFonts w:ascii="Times New Roman" w:eastAsia="Times New Roman" w:hAnsi="Times New Roman" w:cs="Times New Roman"/>
+          <w:sz w:val="28"/>
+          <w:szCs w:val="28"/>
+        </w:rPr>
+      </w:pPr>
+      <w:r>
+        <w:rPr>
+          <w:rFonts w:ascii="Times New Roman" w:eastAsia="Times New Roman" w:hAnsi="Times New Roman" w:cs="Times New Roman"/>
+          <w:noProof/>
+          <w:sz w:val="24"/>
+          <w:szCs w:val="24"/>
+          <w:lang w:val="en-US"/>
+        </w:rPr>
+        <w:drawing>
+          <wp:anchor distT="0" distB="0" distL="114300" distR="114300" simplePos="0" relativeHeight="251665408" behindDoc="0" locked="0" layoutInCell="1" allowOverlap="1" wp14:anchorId="5C4E19FA" wp14:editId="62292741">
+            <wp:simplePos x="0" y="0"/>
+            <wp:positionH relativeFrom="column">
+              <wp:posOffset>0</wp:posOffset>
+            </wp:positionH>
+            <wp:positionV relativeFrom="paragraph">
+              <wp:posOffset>247015</wp:posOffset>
+            </wp:positionV>
+            <wp:extent cx="3340735" cy="2898140"/>
+            <wp:effectExtent l="0" t="0" r="0" b="0"/>
+            <wp:wrapTopAndBottom/>
+            <wp:docPr id="3" name="Picture 3"/>
+            <wp:cNvGraphicFramePr>
+              <a:graphicFrameLocks xmlns:a="http://schemas.openxmlformats.org/drawingml/2006/main" noChangeAspect="1"/>
+            </wp:cNvGraphicFramePr>
+            <a:graphic xmlns:a="http://schemas.openxmlformats.org/drawingml/2006/main">
+              <a:graphicData uri="http://schemas.openxmlformats.org/drawingml/2006/picture">
+                <pic:pic xmlns:pic="http://schemas.openxmlformats.org/drawingml/2006/picture">
+                  <pic:nvPicPr>
+                    <pic:cNvPr id="0" name="Picture 1" descr="Screen%20Shot%202019-04-17%20at%204.03.43%20PM.png"/>
+                    <pic:cNvPicPr>
+                      <a:picLocks noChangeAspect="1" noChangeArrowheads="1"/>
+                    </pic:cNvPicPr>
+                  </pic:nvPicPr>
+                  <pic:blipFill>
+                    <a:blip r:embed="rId11">
+                      <a:extLst>
+                        <a:ext uri="{28A0092B-C50C-407E-A947-70E740481C1C}">
+                          <a14:useLocalDpi xmlns:a14="http://schemas.microsoft.com/office/drawing/2010/main" val="0"/>
+                        </a:ext>
+                      </a:extLst>
+                    </a:blip>
+                    <a:stretch>
+                      <a:fillRect/>
+                    </a:stretch>
+                  </pic:blipFill>
+                  <pic:spPr bwMode="auto">
+                    <a:xfrm>
+                      <a:off x="0" y="0"/>
+                      <a:ext cx="3340735" cy="2898140"/>
+                    </a:xfrm>
+                    <a:prstGeom prst="rect">
+                      <a:avLst/>
+                    </a:prstGeom>
+                    <a:noFill/>
+                    <a:ln>
+                      <a:noFill/>
+                    </a:ln>
+                  </pic:spPr>
+                </pic:pic>
+              </a:graphicData>
+            </a:graphic>
+            <wp14:sizeRelH relativeFrom="page">
+              <wp14:pctWidth>0</wp14:pctWidth>
+            </wp14:sizeRelH>
+            <wp14:sizeRelV relativeFrom="page">
+              <wp14:pctHeight>0</wp14:pctHeight>
+            </wp14:sizeRelV>
+          </wp:anchor>
+        </w:drawing>
+      </w:r>
+      <w:r>
+        <w:rPr>
+          <w:rFonts w:ascii="Times New Roman" w:eastAsia="Times New Roman" w:hAnsi="Times New Roman" w:cs="Times New Roman"/>
+          <w:noProof/>
+          <w:sz w:val="24"/>
+          <w:szCs w:val="24"/>
+          <w:lang w:val="en-US"/>
+        </w:rPr>
+        <w:t xml:space="preserve"> </w:t>
       </w:r>
     </w:p>
     <w:p>
@@ -2785,7 +2506,15 @@
           <w:sz w:val="24"/>
           <w:szCs w:val="24"/>
         </w:rPr>
-        <w:t>Initially will display the date of the scan and infected files were found.</w:t>
+        <w:t>Drop down menu of log files</w:t>
+      </w:r>
+      <w:r>
+        <w:rPr>
+          <w:rFonts w:ascii="Times New Roman" w:eastAsia="Times New Roman" w:hAnsi="Times New Roman" w:cs="Times New Roman"/>
+          <w:sz w:val="24"/>
+          <w:szCs w:val="24"/>
+        </w:rPr>
+        <w:t xml:space="preserve"> included for user to specify which log they would like to view.</w:t>
       </w:r>
     </w:p>
     <w:p>
@@ -2806,7 +2535,23 @@
           <w:sz w:val="24"/>
           <w:szCs w:val="24"/>
         </w:rPr>
-        <w:t>Clicking on a log will open the entire log of the scan. This will include the files scanned, number of files scanned, number of viruses checked for, number of infected files, and number of quarantined files.</w:t>
+        <w:t>Clicking on a log will open the entire log of the scan</w:t>
+      </w:r>
+      <w:r>
+        <w:rPr>
+          <w:rFonts w:ascii="Times New Roman" w:eastAsia="Times New Roman" w:hAnsi="Times New Roman" w:cs="Times New Roman"/>
+          <w:sz w:val="24"/>
+          <w:szCs w:val="24"/>
+        </w:rPr>
+        <w:t xml:space="preserve"> in the text box</w:t>
+      </w:r>
+      <w:r>
+        <w:rPr>
+          <w:rFonts w:ascii="Times New Roman" w:eastAsia="Times New Roman" w:hAnsi="Times New Roman" w:cs="Times New Roman"/>
+          <w:sz w:val="24"/>
+          <w:szCs w:val="24"/>
+        </w:rPr>
+        <w:t>. This will include the files scanned, number of files scanned, number of viruses checked for, number of infected files, and number of quarantined files.</w:t>
       </w:r>
     </w:p>
     <w:p>
@@ -2872,8 +2617,16 @@
           <w:sz w:val="36"/>
           <w:szCs w:val="36"/>
         </w:rPr>
-        <w:lastRenderedPageBreak/>
-        <w:t xml:space="preserve">2. </w:t>
+        <w:t>3</w:t>
+      </w:r>
+      <w:r>
+        <w:rPr>
+          <w:rFonts w:ascii="Times New Roman" w:eastAsia="Times New Roman" w:hAnsi="Times New Roman" w:cs="Times New Roman"/>
+          <w:b/>
+          <w:sz w:val="36"/>
+          <w:szCs w:val="36"/>
+        </w:rPr>
+        <w:t xml:space="preserve">. </w:t>
       </w:r>
       <w:r>
         <w:rPr>
@@ -2895,15 +2648,21 @@
           <w:szCs w:val="28"/>
         </w:rPr>
       </w:pPr>
-      <w:bookmarkStart w:id="0" w:name="_GoBack"/>
-      <w:bookmarkEnd w:id="0"/>
       <w:r>
         <w:rPr>
           <w:rFonts w:ascii="Times New Roman" w:eastAsia="Times New Roman" w:hAnsi="Times New Roman" w:cs="Times New Roman"/>
           <w:sz w:val="28"/>
           <w:szCs w:val="28"/>
         </w:rPr>
-        <w:t>2.1 Box and Line Diagram</w:t>
+        <w:t>3</w:t>
+      </w:r>
+      <w:r>
+        <w:rPr>
+          <w:rFonts w:ascii="Times New Roman" w:eastAsia="Times New Roman" w:hAnsi="Times New Roman" w:cs="Times New Roman"/>
+          <w:sz w:val="28"/>
+          <w:szCs w:val="28"/>
+        </w:rPr>
+        <w:t>.1 Box and Line Diagram</w:t>
       </w:r>
       <w:r>
         <w:rPr>
@@ -2927,7 +2686,7 @@
                     <pic:cNvPicPr preferRelativeResize="0"/>
                   </pic:nvPicPr>
                   <pic:blipFill>
-                    <a:blip r:embed="rId10"/>
+                    <a:blip r:embed="rId12"/>
                     <a:srcRect/>
                     <a:stretch>
                       <a:fillRect/>
@@ -2973,24 +2732,14 @@
           <w:szCs w:val="28"/>
         </w:rPr>
         <w:tab/>
-        <w:t>2.1.1 Descriptions</w:t>
-      </w:r>
-    </w:p>
-    <w:p>
-      <w:pPr>
-        <w:rPr>
-          <w:rFonts w:ascii="Times New Roman" w:eastAsia="Times New Roman" w:hAnsi="Times New Roman" w:cs="Times New Roman"/>
-          <w:sz w:val="24"/>
-          <w:szCs w:val="24"/>
-        </w:rPr>
-      </w:pPr>
+      </w:r>
       <w:r>
         <w:rPr>
           <w:rFonts w:ascii="Times New Roman" w:eastAsia="Times New Roman" w:hAnsi="Times New Roman" w:cs="Times New Roman"/>
           <w:sz w:val="28"/>
           <w:szCs w:val="28"/>
         </w:rPr>
-        <w:tab/>
+        <w:t>3</w:t>
       </w:r>
       <w:r>
         <w:rPr>
@@ -2998,8 +2747,17 @@
           <w:sz w:val="28"/>
           <w:szCs w:val="28"/>
         </w:rPr>
-        <w:tab/>
-      </w:r>
+        <w:t>.1.1 Descriptions</w:t>
+      </w:r>
+    </w:p>
+    <w:p>
+      <w:pPr>
+        <w:rPr>
+          <w:rFonts w:ascii="Times New Roman" w:eastAsia="Times New Roman" w:hAnsi="Times New Roman" w:cs="Times New Roman"/>
+          <w:sz w:val="24"/>
+          <w:szCs w:val="24"/>
+        </w:rPr>
+      </w:pPr>
       <w:r>
         <w:rPr>
           <w:rFonts w:ascii="Times New Roman" w:eastAsia="Times New Roman" w:hAnsi="Times New Roman" w:cs="Times New Roman"/>
@@ -3008,6 +2766,22 @@
         </w:rPr>
         <w:tab/>
       </w:r>
+      <w:r>
+        <w:rPr>
+          <w:rFonts w:ascii="Times New Roman" w:eastAsia="Times New Roman" w:hAnsi="Times New Roman" w:cs="Times New Roman"/>
+          <w:sz w:val="28"/>
+          <w:szCs w:val="28"/>
+        </w:rPr>
+        <w:tab/>
+      </w:r>
+      <w:r>
+        <w:rPr>
+          <w:rFonts w:ascii="Times New Roman" w:eastAsia="Times New Roman" w:hAnsi="Times New Roman" w:cs="Times New Roman"/>
+          <w:sz w:val="28"/>
+          <w:szCs w:val="28"/>
+        </w:rPr>
+        <w:tab/>
+      </w:r>
       <w:proofErr w:type="spellStart"/>
       <w:r>
         <w:rPr>
@@ -3178,6 +2952,7 @@
           <w:sz w:val="24"/>
           <w:szCs w:val="24"/>
         </w:rPr>
+        <w:lastRenderedPageBreak/>
         <w:tab/>
       </w:r>
       <w:r>
@@ -3298,7 +3073,7 @@
         </w:rPr>
         <w:tab/>
       </w:r>
-      <w:hyperlink r:id="rId11">
+      <w:hyperlink r:id="rId13">
         <w:r>
           <w:rPr>
             <w:rFonts w:ascii="Times New Roman" w:eastAsia="Times New Roman" w:hAnsi="Times New Roman" w:cs="Times New Roman"/>
@@ -3386,9 +3161,23 @@
           <w:sz w:val="28"/>
           <w:szCs w:val="28"/>
         </w:rPr>
-        <w:lastRenderedPageBreak/>
         <w:tab/>
-        <w:t>2.2 Layered Architectural Pattern</w:t>
+      </w:r>
+      <w:r>
+        <w:rPr>
+          <w:rFonts w:ascii="Times New Roman" w:eastAsia="Times New Roman" w:hAnsi="Times New Roman" w:cs="Times New Roman"/>
+          <w:sz w:val="28"/>
+          <w:szCs w:val="28"/>
+        </w:rPr>
+        <w:t>3</w:t>
+      </w:r>
+      <w:r>
+        <w:rPr>
+          <w:rFonts w:ascii="Times New Roman" w:eastAsia="Times New Roman" w:hAnsi="Times New Roman" w:cs="Times New Roman"/>
+          <w:sz w:val="28"/>
+          <w:szCs w:val="28"/>
+        </w:rPr>
+        <w:t>.2 Layered Architectural Pattern</w:t>
       </w:r>
       <w:r>
         <w:rPr>
@@ -3420,7 +3209,7 @@
                     <pic:cNvPicPr preferRelativeResize="0"/>
                   </pic:nvPicPr>
                   <pic:blipFill>
-                    <a:blip r:embed="rId12"/>
+                    <a:blip r:embed="rId14"/>
                     <a:srcRect/>
                     <a:stretch>
                       <a:fillRect/>
@@ -3445,6 +3234,7 @@
     </w:p>
     <w:p>
       <w:pPr>
+        <w:ind w:firstLine="720"/>
         <w:rPr>
           <w:rFonts w:ascii="Times New Roman" w:eastAsia="Times New Roman" w:hAnsi="Times New Roman" w:cs="Times New Roman"/>
           <w:sz w:val="28"/>
@@ -3456,806 +3246,6 @@
       <w:pPr>
         <w:rPr>
           <w:rFonts w:ascii="Times New Roman" w:eastAsia="Times New Roman" w:hAnsi="Times New Roman" w:cs="Times New Roman"/>
-          <w:b/>
-          <w:sz w:val="36"/>
-          <w:szCs w:val="36"/>
-          <w:u w:val="single"/>
-        </w:rPr>
-      </w:pPr>
-      <w:r>
-        <w:rPr>
-          <w:rFonts w:ascii="Times New Roman" w:eastAsia="Times New Roman" w:hAnsi="Times New Roman" w:cs="Times New Roman"/>
-          <w:b/>
-          <w:sz w:val="36"/>
-          <w:szCs w:val="36"/>
-          <w:u w:val="single"/>
-        </w:rPr>
-        <w:t>4</w:t>
-      </w:r>
-      <w:r>
-        <w:rPr>
-          <w:rFonts w:ascii="Times New Roman" w:eastAsia="Times New Roman" w:hAnsi="Times New Roman" w:cs="Times New Roman"/>
-          <w:b/>
-          <w:sz w:val="36"/>
-          <w:szCs w:val="36"/>
-          <w:u w:val="single"/>
-        </w:rPr>
-        <w:t>. Design Considerations</w:t>
-      </w:r>
-    </w:p>
-    <w:p>
-      <w:pPr>
-        <w:ind w:firstLine="720"/>
-        <w:rPr>
-          <w:rFonts w:ascii="Times New Roman" w:eastAsia="Times New Roman" w:hAnsi="Times New Roman" w:cs="Times New Roman"/>
-          <w:sz w:val="24"/>
-          <w:szCs w:val="24"/>
-        </w:rPr>
-      </w:pPr>
-      <w:r>
-        <w:rPr>
-          <w:rFonts w:ascii="Times New Roman" w:eastAsia="Times New Roman" w:hAnsi="Times New Roman" w:cs="Times New Roman"/>
-          <w:sz w:val="24"/>
-          <w:szCs w:val="24"/>
-        </w:rPr>
-        <w:t xml:space="preserve">4.1 </w:t>
-      </w:r>
-      <w:r>
-        <w:rPr>
-          <w:rFonts w:ascii="Times New Roman" w:eastAsia="Times New Roman" w:hAnsi="Times New Roman" w:cs="Times New Roman"/>
-          <w:sz w:val="24"/>
-          <w:szCs w:val="24"/>
-        </w:rPr>
-        <w:tab/>
-        <w:t>Assumptions</w:t>
-      </w:r>
-    </w:p>
-    <w:p>
-      <w:pPr>
-        <w:rPr>
-          <w:rFonts w:ascii="Times New Roman" w:eastAsia="Times New Roman" w:hAnsi="Times New Roman" w:cs="Times New Roman"/>
-          <w:sz w:val="24"/>
-          <w:szCs w:val="24"/>
-        </w:rPr>
-      </w:pPr>
-      <w:r>
-        <w:rPr>
-          <w:rFonts w:ascii="Times New Roman" w:eastAsia="Times New Roman" w:hAnsi="Times New Roman" w:cs="Times New Roman"/>
-          <w:sz w:val="24"/>
-          <w:szCs w:val="24"/>
-        </w:rPr>
-        <w:tab/>
-        <w:t>So far for the project, there is no doubt about how many of the components will work. Development for the user interface, for example, is expected to go very smoothly. We have multiple team members with Node.JS exp</w:t>
-      </w:r>
-      <w:r>
-        <w:rPr>
-          <w:rFonts w:ascii="Times New Roman" w:eastAsia="Times New Roman" w:hAnsi="Times New Roman" w:cs="Times New Roman"/>
-          <w:sz w:val="24"/>
-          <w:szCs w:val="24"/>
-        </w:rPr>
-        <w:t xml:space="preserve">erience and other front-end development experience. For the project, we decided to utilize the existing open-source </w:t>
-      </w:r>
-      <w:proofErr w:type="spellStart"/>
-      <w:r>
-        <w:rPr>
-          <w:rFonts w:ascii="Times New Roman" w:eastAsia="Times New Roman" w:hAnsi="Times New Roman" w:cs="Times New Roman"/>
-          <w:sz w:val="24"/>
-          <w:szCs w:val="24"/>
-        </w:rPr>
-        <w:t>ClamAV</w:t>
-      </w:r>
-      <w:proofErr w:type="spellEnd"/>
-      <w:r>
-        <w:rPr>
-          <w:rFonts w:ascii="Times New Roman" w:eastAsia="Times New Roman" w:hAnsi="Times New Roman" w:cs="Times New Roman"/>
-          <w:sz w:val="24"/>
-          <w:szCs w:val="24"/>
-        </w:rPr>
-        <w:t xml:space="preserve"> software. </w:t>
-      </w:r>
-      <w:proofErr w:type="spellStart"/>
-      <w:r>
-        <w:rPr>
-          <w:rFonts w:ascii="Times New Roman" w:eastAsia="Times New Roman" w:hAnsi="Times New Roman" w:cs="Times New Roman"/>
-          <w:sz w:val="24"/>
-          <w:szCs w:val="24"/>
-        </w:rPr>
-        <w:t>ClamAV</w:t>
-      </w:r>
-      <w:proofErr w:type="spellEnd"/>
-      <w:r>
-        <w:rPr>
-          <w:rFonts w:ascii="Times New Roman" w:eastAsia="Times New Roman" w:hAnsi="Times New Roman" w:cs="Times New Roman"/>
-          <w:sz w:val="24"/>
-          <w:szCs w:val="24"/>
-        </w:rPr>
-        <w:t xml:space="preserve"> will do a lot of heavy lifting for us, and we have begun to integrate </w:t>
-      </w:r>
-      <w:proofErr w:type="spellStart"/>
-      <w:r>
-        <w:rPr>
-          <w:rFonts w:ascii="Times New Roman" w:eastAsia="Times New Roman" w:hAnsi="Times New Roman" w:cs="Times New Roman"/>
-          <w:sz w:val="24"/>
-          <w:szCs w:val="24"/>
-        </w:rPr>
-        <w:t>ClamAV</w:t>
-      </w:r>
-      <w:proofErr w:type="spellEnd"/>
-      <w:r>
-        <w:rPr>
-          <w:rFonts w:ascii="Times New Roman" w:eastAsia="Times New Roman" w:hAnsi="Times New Roman" w:cs="Times New Roman"/>
-          <w:sz w:val="24"/>
-          <w:szCs w:val="24"/>
-        </w:rPr>
-        <w:t xml:space="preserve"> into our project. While </w:t>
-      </w:r>
-      <w:r>
-        <w:rPr>
-          <w:rFonts w:ascii="Times New Roman" w:eastAsia="Times New Roman" w:hAnsi="Times New Roman" w:cs="Times New Roman"/>
-          <w:sz w:val="24"/>
-          <w:szCs w:val="24"/>
-        </w:rPr>
-        <w:lastRenderedPageBreak/>
-        <w:t>we’ve been able</w:t>
-      </w:r>
-      <w:r>
-        <w:rPr>
-          <w:rFonts w:ascii="Times New Roman" w:eastAsia="Times New Roman" w:hAnsi="Times New Roman" w:cs="Times New Roman"/>
-          <w:sz w:val="24"/>
-          <w:szCs w:val="24"/>
-        </w:rPr>
-        <w:t xml:space="preserve"> to successfully install and use </w:t>
-      </w:r>
-      <w:proofErr w:type="spellStart"/>
-      <w:r>
-        <w:rPr>
-          <w:rFonts w:ascii="Times New Roman" w:eastAsia="Times New Roman" w:hAnsi="Times New Roman" w:cs="Times New Roman"/>
-          <w:sz w:val="24"/>
-          <w:szCs w:val="24"/>
-        </w:rPr>
-        <w:t>ClamAV</w:t>
-      </w:r>
-      <w:proofErr w:type="spellEnd"/>
-      <w:r>
-        <w:rPr>
-          <w:rFonts w:ascii="Times New Roman" w:eastAsia="Times New Roman" w:hAnsi="Times New Roman" w:cs="Times New Roman"/>
-          <w:sz w:val="24"/>
-          <w:szCs w:val="24"/>
-        </w:rPr>
-        <w:t xml:space="preserve"> to some extent, we’ve not yet been able to fully test the software. As a result, we are thus far making some assumptions about </w:t>
-      </w:r>
-      <w:proofErr w:type="spellStart"/>
-      <w:r>
-        <w:rPr>
-          <w:rFonts w:ascii="Times New Roman" w:eastAsia="Times New Roman" w:hAnsi="Times New Roman" w:cs="Times New Roman"/>
-          <w:sz w:val="24"/>
-          <w:szCs w:val="24"/>
-        </w:rPr>
-        <w:t>ClamAV</w:t>
-      </w:r>
-      <w:proofErr w:type="spellEnd"/>
-      <w:r>
-        <w:rPr>
-          <w:rFonts w:ascii="Times New Roman" w:eastAsia="Times New Roman" w:hAnsi="Times New Roman" w:cs="Times New Roman"/>
-          <w:sz w:val="24"/>
-          <w:szCs w:val="24"/>
-        </w:rPr>
-        <w:t>.</w:t>
-      </w:r>
-    </w:p>
-    <w:p>
-      <w:pPr>
-        <w:rPr>
-          <w:rFonts w:ascii="Times New Roman" w:eastAsia="Times New Roman" w:hAnsi="Times New Roman" w:cs="Times New Roman"/>
-          <w:sz w:val="24"/>
-          <w:szCs w:val="24"/>
-        </w:rPr>
-      </w:pPr>
-      <w:r>
-        <w:rPr>
-          <w:rFonts w:ascii="Times New Roman" w:eastAsia="Times New Roman" w:hAnsi="Times New Roman" w:cs="Times New Roman"/>
-          <w:sz w:val="24"/>
-          <w:szCs w:val="24"/>
-        </w:rPr>
-        <w:tab/>
-        <w:t xml:space="preserve">Based off of our existing knowledge of </w:t>
-      </w:r>
-      <w:proofErr w:type="spellStart"/>
-      <w:r>
-        <w:rPr>
-          <w:rFonts w:ascii="Times New Roman" w:eastAsia="Times New Roman" w:hAnsi="Times New Roman" w:cs="Times New Roman"/>
-          <w:sz w:val="24"/>
-          <w:szCs w:val="24"/>
-        </w:rPr>
-        <w:t>ClamAV</w:t>
-      </w:r>
-      <w:proofErr w:type="spellEnd"/>
-      <w:r>
-        <w:rPr>
-          <w:rFonts w:ascii="Times New Roman" w:eastAsia="Times New Roman" w:hAnsi="Times New Roman" w:cs="Times New Roman"/>
-          <w:sz w:val="24"/>
-          <w:szCs w:val="24"/>
-        </w:rPr>
-        <w:t>, we believe and assume the softwar</w:t>
-      </w:r>
-      <w:r>
-        <w:rPr>
-          <w:rFonts w:ascii="Times New Roman" w:eastAsia="Times New Roman" w:hAnsi="Times New Roman" w:cs="Times New Roman"/>
-          <w:sz w:val="24"/>
-          <w:szCs w:val="24"/>
-        </w:rPr>
-        <w:t xml:space="preserve">e will be able to successfully identify malware on a user’s computer. We have not been able to prove that </w:t>
-      </w:r>
-      <w:proofErr w:type="spellStart"/>
-      <w:r>
-        <w:rPr>
-          <w:rFonts w:ascii="Times New Roman" w:eastAsia="Times New Roman" w:hAnsi="Times New Roman" w:cs="Times New Roman"/>
-          <w:sz w:val="24"/>
-          <w:szCs w:val="24"/>
-        </w:rPr>
-        <w:t>ClamAV</w:t>
-      </w:r>
-      <w:proofErr w:type="spellEnd"/>
-      <w:r>
-        <w:rPr>
-          <w:rFonts w:ascii="Times New Roman" w:eastAsia="Times New Roman" w:hAnsi="Times New Roman" w:cs="Times New Roman"/>
-          <w:sz w:val="24"/>
-          <w:szCs w:val="24"/>
-        </w:rPr>
-        <w:t xml:space="preserve"> is able to do this. Furthermore, by malware, we refer solely to the malware already in </w:t>
-      </w:r>
-      <w:proofErr w:type="spellStart"/>
-      <w:r>
-        <w:rPr>
-          <w:rFonts w:ascii="Times New Roman" w:eastAsia="Times New Roman" w:hAnsi="Times New Roman" w:cs="Times New Roman"/>
-          <w:sz w:val="24"/>
-          <w:szCs w:val="24"/>
-        </w:rPr>
-        <w:t>ClamAV’s</w:t>
-      </w:r>
-      <w:proofErr w:type="spellEnd"/>
-      <w:r>
-        <w:rPr>
-          <w:rFonts w:ascii="Times New Roman" w:eastAsia="Times New Roman" w:hAnsi="Times New Roman" w:cs="Times New Roman"/>
-          <w:sz w:val="24"/>
-          <w:szCs w:val="24"/>
-        </w:rPr>
-        <w:t xml:space="preserve"> database. Research suggests that </w:t>
-      </w:r>
-      <w:proofErr w:type="spellStart"/>
-      <w:r>
-        <w:rPr>
-          <w:rFonts w:ascii="Times New Roman" w:eastAsia="Times New Roman" w:hAnsi="Times New Roman" w:cs="Times New Roman"/>
-          <w:sz w:val="24"/>
-          <w:szCs w:val="24"/>
-        </w:rPr>
-        <w:t>ClamAV’s</w:t>
-      </w:r>
-      <w:proofErr w:type="spellEnd"/>
-      <w:r>
-        <w:rPr>
-          <w:rFonts w:ascii="Times New Roman" w:eastAsia="Times New Roman" w:hAnsi="Times New Roman" w:cs="Times New Roman"/>
-          <w:sz w:val="24"/>
-          <w:szCs w:val="24"/>
-        </w:rPr>
-        <w:t xml:space="preserve"> datab</w:t>
-      </w:r>
-      <w:r>
-        <w:rPr>
-          <w:rFonts w:ascii="Times New Roman" w:eastAsia="Times New Roman" w:hAnsi="Times New Roman" w:cs="Times New Roman"/>
-          <w:sz w:val="24"/>
-          <w:szCs w:val="24"/>
-        </w:rPr>
-        <w:t xml:space="preserve">ase includes samples from all the major malware, but we do not have a listing for each individual sample in the </w:t>
-      </w:r>
-      <w:proofErr w:type="spellStart"/>
-      <w:r>
-        <w:rPr>
-          <w:rFonts w:ascii="Times New Roman" w:eastAsia="Times New Roman" w:hAnsi="Times New Roman" w:cs="Times New Roman"/>
-          <w:sz w:val="24"/>
-          <w:szCs w:val="24"/>
-        </w:rPr>
-        <w:t>ClamAV</w:t>
-      </w:r>
-      <w:proofErr w:type="spellEnd"/>
-      <w:r>
-        <w:rPr>
-          <w:rFonts w:ascii="Times New Roman" w:eastAsia="Times New Roman" w:hAnsi="Times New Roman" w:cs="Times New Roman"/>
-          <w:sz w:val="24"/>
-          <w:szCs w:val="24"/>
-        </w:rPr>
-        <w:t xml:space="preserve"> database. We therefore are assuming that </w:t>
-      </w:r>
-      <w:proofErr w:type="spellStart"/>
-      <w:r>
-        <w:rPr>
-          <w:rFonts w:ascii="Times New Roman" w:eastAsia="Times New Roman" w:hAnsi="Times New Roman" w:cs="Times New Roman"/>
-          <w:sz w:val="24"/>
-          <w:szCs w:val="24"/>
-        </w:rPr>
-        <w:t>ClamAV’s</w:t>
-      </w:r>
-      <w:proofErr w:type="spellEnd"/>
-      <w:r>
-        <w:rPr>
-          <w:rFonts w:ascii="Times New Roman" w:eastAsia="Times New Roman" w:hAnsi="Times New Roman" w:cs="Times New Roman"/>
-          <w:sz w:val="24"/>
-          <w:szCs w:val="24"/>
-        </w:rPr>
-        <w:t xml:space="preserve"> database is extensive and will cover the common malware that exists out in the wild.</w:t>
-      </w:r>
-    </w:p>
-    <w:p>
-      <w:pPr>
-        <w:rPr>
-          <w:rFonts w:ascii="Times New Roman" w:eastAsia="Times New Roman" w:hAnsi="Times New Roman" w:cs="Times New Roman"/>
-          <w:sz w:val="24"/>
-          <w:szCs w:val="24"/>
-        </w:rPr>
-      </w:pPr>
-      <w:r>
-        <w:rPr>
-          <w:rFonts w:ascii="Times New Roman" w:eastAsia="Times New Roman" w:hAnsi="Times New Roman" w:cs="Times New Roman"/>
-          <w:sz w:val="24"/>
-          <w:szCs w:val="24"/>
-        </w:rPr>
-        <w:tab/>
-        <w:t>A</w:t>
-      </w:r>
-      <w:r>
-        <w:rPr>
-          <w:rFonts w:ascii="Times New Roman" w:eastAsia="Times New Roman" w:hAnsi="Times New Roman" w:cs="Times New Roman"/>
-          <w:sz w:val="24"/>
-          <w:szCs w:val="24"/>
-        </w:rPr>
-        <w:t xml:space="preserve">s we continue to integrate </w:t>
-      </w:r>
-      <w:proofErr w:type="spellStart"/>
-      <w:r>
-        <w:rPr>
-          <w:rFonts w:ascii="Times New Roman" w:eastAsia="Times New Roman" w:hAnsi="Times New Roman" w:cs="Times New Roman"/>
-          <w:sz w:val="24"/>
-          <w:szCs w:val="24"/>
-        </w:rPr>
-        <w:t>ClamAV</w:t>
-      </w:r>
-      <w:proofErr w:type="spellEnd"/>
-      <w:r>
-        <w:rPr>
-          <w:rFonts w:ascii="Times New Roman" w:eastAsia="Times New Roman" w:hAnsi="Times New Roman" w:cs="Times New Roman"/>
-          <w:sz w:val="24"/>
-          <w:szCs w:val="24"/>
-        </w:rPr>
-        <w:t xml:space="preserve"> into our product and further test the scanning component, we will assume less about these two points as we gain more information.</w:t>
-      </w:r>
-    </w:p>
-    <w:p>
-      <w:pPr>
-        <w:rPr>
-          <w:rFonts w:ascii="Times New Roman" w:eastAsia="Times New Roman" w:hAnsi="Times New Roman" w:cs="Times New Roman"/>
-          <w:sz w:val="24"/>
-          <w:szCs w:val="24"/>
-        </w:rPr>
-      </w:pPr>
-    </w:p>
-    <w:p>
-      <w:pPr>
-        <w:rPr>
-          <w:rFonts w:ascii="Times New Roman" w:eastAsia="Times New Roman" w:hAnsi="Times New Roman" w:cs="Times New Roman"/>
-          <w:sz w:val="24"/>
-          <w:szCs w:val="24"/>
-        </w:rPr>
-      </w:pPr>
-      <w:r>
-        <w:rPr>
-          <w:rFonts w:ascii="Times New Roman" w:eastAsia="Times New Roman" w:hAnsi="Times New Roman" w:cs="Times New Roman"/>
-          <w:sz w:val="24"/>
-          <w:szCs w:val="24"/>
-        </w:rPr>
-        <w:tab/>
-        <w:t xml:space="preserve">4.2. </w:t>
-      </w:r>
-      <w:r>
-        <w:rPr>
-          <w:rFonts w:ascii="Times New Roman" w:eastAsia="Times New Roman" w:hAnsi="Times New Roman" w:cs="Times New Roman"/>
-          <w:sz w:val="24"/>
-          <w:szCs w:val="24"/>
-        </w:rPr>
-        <w:tab/>
-        <w:t>Constraints</w:t>
-      </w:r>
-    </w:p>
-    <w:p>
-      <w:pPr>
-        <w:numPr>
-          <w:ilvl w:val="0"/>
-          <w:numId w:val="8"/>
-        </w:numPr>
-        <w:rPr>
-          <w:rFonts w:ascii="Times New Roman" w:eastAsia="Times New Roman" w:hAnsi="Times New Roman" w:cs="Times New Roman"/>
-          <w:sz w:val="24"/>
-          <w:szCs w:val="24"/>
-        </w:rPr>
-      </w:pPr>
-      <w:r>
-        <w:rPr>
-          <w:rFonts w:ascii="Times New Roman" w:eastAsia="Times New Roman" w:hAnsi="Times New Roman" w:cs="Times New Roman"/>
-          <w:sz w:val="24"/>
-          <w:szCs w:val="24"/>
-        </w:rPr>
-        <w:t>Time</w:t>
-      </w:r>
-    </w:p>
-    <w:p>
-      <w:pPr>
-        <w:numPr>
-          <w:ilvl w:val="1"/>
-          <w:numId w:val="8"/>
-        </w:numPr>
-        <w:rPr>
-          <w:rFonts w:ascii="Times New Roman" w:eastAsia="Times New Roman" w:hAnsi="Times New Roman" w:cs="Times New Roman"/>
-          <w:sz w:val="24"/>
-          <w:szCs w:val="24"/>
-        </w:rPr>
-      </w:pPr>
-      <w:proofErr w:type="spellStart"/>
-      <w:r>
-        <w:rPr>
-          <w:rFonts w:ascii="Times New Roman" w:eastAsia="Times New Roman" w:hAnsi="Times New Roman" w:cs="Times New Roman"/>
-          <w:sz w:val="24"/>
-          <w:szCs w:val="24"/>
-        </w:rPr>
-        <w:t>SEng</w:t>
-      </w:r>
-      <w:proofErr w:type="spellEnd"/>
-      <w:r>
-        <w:rPr>
-          <w:rFonts w:ascii="Times New Roman" w:eastAsia="Times New Roman" w:hAnsi="Times New Roman" w:cs="Times New Roman"/>
-          <w:sz w:val="24"/>
-          <w:szCs w:val="24"/>
-        </w:rPr>
-        <w:t xml:space="preserve"> Malware has a implementation time between March 5, 2019, and A</w:t>
-      </w:r>
-      <w:r>
-        <w:rPr>
-          <w:rFonts w:ascii="Times New Roman" w:eastAsia="Times New Roman" w:hAnsi="Times New Roman" w:cs="Times New Roman"/>
-          <w:sz w:val="24"/>
-          <w:szCs w:val="24"/>
-        </w:rPr>
-        <w:t xml:space="preserve">pril 30, 2019. The projected time of finishing this project is April 20, 2019, with 10 days of slack. However at the latest, </w:t>
-      </w:r>
-      <w:proofErr w:type="spellStart"/>
-      <w:r>
-        <w:rPr>
-          <w:rFonts w:ascii="Times New Roman" w:eastAsia="Times New Roman" w:hAnsi="Times New Roman" w:cs="Times New Roman"/>
-          <w:sz w:val="24"/>
-          <w:szCs w:val="24"/>
-        </w:rPr>
-        <w:t>SEng</w:t>
-      </w:r>
-      <w:proofErr w:type="spellEnd"/>
-      <w:r>
-        <w:rPr>
-          <w:rFonts w:ascii="Times New Roman" w:eastAsia="Times New Roman" w:hAnsi="Times New Roman" w:cs="Times New Roman"/>
-          <w:sz w:val="24"/>
-          <w:szCs w:val="24"/>
-        </w:rPr>
-        <w:t xml:space="preserve"> Malware must be completed by April 30, 2019. </w:t>
-      </w:r>
-    </w:p>
-    <w:p>
-      <w:pPr>
-        <w:numPr>
-          <w:ilvl w:val="0"/>
-          <w:numId w:val="8"/>
-        </w:numPr>
-        <w:rPr>
-          <w:rFonts w:ascii="Times New Roman" w:eastAsia="Times New Roman" w:hAnsi="Times New Roman" w:cs="Times New Roman"/>
-          <w:sz w:val="24"/>
-          <w:szCs w:val="24"/>
-        </w:rPr>
-      </w:pPr>
-      <w:r>
-        <w:rPr>
-          <w:rFonts w:ascii="Times New Roman" w:eastAsia="Times New Roman" w:hAnsi="Times New Roman" w:cs="Times New Roman"/>
-          <w:sz w:val="24"/>
-          <w:szCs w:val="24"/>
-        </w:rPr>
-        <w:t>Version</w:t>
-      </w:r>
-    </w:p>
-    <w:p>
-      <w:pPr>
-        <w:numPr>
-          <w:ilvl w:val="1"/>
-          <w:numId w:val="8"/>
-        </w:numPr>
-        <w:rPr>
-          <w:rFonts w:ascii="Times New Roman" w:eastAsia="Times New Roman" w:hAnsi="Times New Roman" w:cs="Times New Roman"/>
-          <w:sz w:val="24"/>
-          <w:szCs w:val="24"/>
-        </w:rPr>
-      </w:pPr>
-      <w:proofErr w:type="spellStart"/>
-      <w:r>
-        <w:rPr>
-          <w:rFonts w:ascii="Times New Roman" w:eastAsia="Times New Roman" w:hAnsi="Times New Roman" w:cs="Times New Roman"/>
-          <w:sz w:val="24"/>
-          <w:szCs w:val="24"/>
-        </w:rPr>
-        <w:t>SEng</w:t>
-      </w:r>
-      <w:proofErr w:type="spellEnd"/>
-      <w:r>
-        <w:rPr>
-          <w:rFonts w:ascii="Times New Roman" w:eastAsia="Times New Roman" w:hAnsi="Times New Roman" w:cs="Times New Roman"/>
-          <w:sz w:val="24"/>
-          <w:szCs w:val="24"/>
-        </w:rPr>
-        <w:t xml:space="preserve"> Malware may only be run on Windows 10 computers. Any other OS, such</w:t>
-      </w:r>
-      <w:r>
-        <w:rPr>
-          <w:rFonts w:ascii="Times New Roman" w:eastAsia="Times New Roman" w:hAnsi="Times New Roman" w:cs="Times New Roman"/>
-          <w:sz w:val="24"/>
-          <w:szCs w:val="24"/>
-        </w:rPr>
-        <w:t xml:space="preserve"> as Mac or Linux, will </w:t>
-      </w:r>
-      <w:r>
-        <w:rPr>
-          <w:rFonts w:ascii="Times New Roman" w:eastAsia="Times New Roman" w:hAnsi="Times New Roman" w:cs="Times New Roman"/>
-          <w:b/>
-          <w:sz w:val="24"/>
-          <w:szCs w:val="24"/>
-        </w:rPr>
-        <w:t>not</w:t>
-      </w:r>
-      <w:r>
-        <w:rPr>
-          <w:rFonts w:ascii="Times New Roman" w:eastAsia="Times New Roman" w:hAnsi="Times New Roman" w:cs="Times New Roman"/>
-          <w:sz w:val="24"/>
-          <w:szCs w:val="24"/>
-        </w:rPr>
-        <w:t xml:space="preserve"> be compatible with our software.</w:t>
-      </w:r>
-    </w:p>
-    <w:p>
-      <w:pPr>
-        <w:rPr>
-          <w:rFonts w:ascii="Times New Roman" w:eastAsia="Times New Roman" w:hAnsi="Times New Roman" w:cs="Times New Roman"/>
-          <w:sz w:val="24"/>
-          <w:szCs w:val="24"/>
-        </w:rPr>
-      </w:pPr>
-    </w:p>
-    <w:p>
-      <w:pPr>
-        <w:rPr>
-          <w:rFonts w:ascii="Times New Roman" w:eastAsia="Times New Roman" w:hAnsi="Times New Roman" w:cs="Times New Roman"/>
-          <w:sz w:val="24"/>
-          <w:szCs w:val="24"/>
-        </w:rPr>
-      </w:pPr>
-      <w:r>
-        <w:rPr>
-          <w:rFonts w:ascii="Times New Roman" w:eastAsia="Times New Roman" w:hAnsi="Times New Roman" w:cs="Times New Roman"/>
-          <w:sz w:val="24"/>
-          <w:szCs w:val="24"/>
-        </w:rPr>
-        <w:tab/>
-        <w:t>4.3</w:t>
-      </w:r>
-      <w:r>
-        <w:rPr>
-          <w:rFonts w:ascii="Times New Roman" w:eastAsia="Times New Roman" w:hAnsi="Times New Roman" w:cs="Times New Roman"/>
-          <w:sz w:val="24"/>
-          <w:szCs w:val="24"/>
-        </w:rPr>
-        <w:tab/>
-        <w:t>Risks</w:t>
-      </w:r>
-    </w:p>
-    <w:p>
-      <w:pPr>
-        <w:numPr>
-          <w:ilvl w:val="0"/>
-          <w:numId w:val="5"/>
-        </w:numPr>
-        <w:rPr>
-          <w:rFonts w:ascii="Times New Roman" w:eastAsia="Times New Roman" w:hAnsi="Times New Roman" w:cs="Times New Roman"/>
-          <w:sz w:val="24"/>
-          <w:szCs w:val="24"/>
-        </w:rPr>
-      </w:pPr>
-      <w:r>
-        <w:rPr>
-          <w:rFonts w:ascii="Times New Roman" w:eastAsia="Times New Roman" w:hAnsi="Times New Roman" w:cs="Times New Roman"/>
-          <w:sz w:val="24"/>
-          <w:szCs w:val="24"/>
-        </w:rPr>
-        <w:t xml:space="preserve">Risk of not showing all files (hidden files). Can be mitigated by testing to make sure all files are returned and evaluated. </w:t>
-      </w:r>
-    </w:p>
-    <w:p>
-      <w:pPr>
-        <w:numPr>
-          <w:ilvl w:val="0"/>
-          <w:numId w:val="5"/>
-        </w:numPr>
-        <w:rPr>
-          <w:rFonts w:ascii="Times New Roman" w:eastAsia="Times New Roman" w:hAnsi="Times New Roman" w:cs="Times New Roman"/>
-          <w:sz w:val="24"/>
-          <w:szCs w:val="24"/>
-        </w:rPr>
-      </w:pPr>
-      <w:r>
-        <w:rPr>
-          <w:rFonts w:ascii="Times New Roman" w:eastAsia="Times New Roman" w:hAnsi="Times New Roman" w:cs="Times New Roman"/>
-          <w:sz w:val="24"/>
-          <w:szCs w:val="24"/>
-        </w:rPr>
-        <w:t xml:space="preserve">Limited Experience comparing file signatures. Can be mitigated by focusing on specific types of malware and by testing </w:t>
-      </w:r>
-      <w:proofErr w:type="spellStart"/>
-      <w:r>
-        <w:rPr>
-          <w:rFonts w:ascii="Times New Roman" w:eastAsia="Times New Roman" w:hAnsi="Times New Roman" w:cs="Times New Roman"/>
-          <w:sz w:val="24"/>
-          <w:szCs w:val="24"/>
-        </w:rPr>
-        <w:t>ClamAV</w:t>
-      </w:r>
-      <w:proofErr w:type="spellEnd"/>
-      <w:r>
-        <w:rPr>
-          <w:rFonts w:ascii="Times New Roman" w:eastAsia="Times New Roman" w:hAnsi="Times New Roman" w:cs="Times New Roman"/>
-          <w:sz w:val="24"/>
-          <w:szCs w:val="24"/>
-        </w:rPr>
-        <w:t xml:space="preserve"> functions for this</w:t>
-      </w:r>
-    </w:p>
-    <w:p>
-      <w:pPr>
-        <w:numPr>
-          <w:ilvl w:val="0"/>
-          <w:numId w:val="5"/>
-        </w:numPr>
-        <w:rPr>
-          <w:rFonts w:ascii="Times New Roman" w:eastAsia="Times New Roman" w:hAnsi="Times New Roman" w:cs="Times New Roman"/>
-          <w:sz w:val="24"/>
-          <w:szCs w:val="24"/>
-        </w:rPr>
-      </w:pPr>
-      <w:r>
-        <w:rPr>
-          <w:rFonts w:ascii="Times New Roman" w:eastAsia="Times New Roman" w:hAnsi="Times New Roman" w:cs="Times New Roman"/>
-          <w:sz w:val="24"/>
-          <w:szCs w:val="24"/>
-        </w:rPr>
-        <w:t>Risk of flagging necessary system-file and other false positives. Can be mitigated by creating exceptions for t</w:t>
-      </w:r>
-      <w:r>
-        <w:rPr>
-          <w:rFonts w:ascii="Times New Roman" w:eastAsia="Times New Roman" w:hAnsi="Times New Roman" w:cs="Times New Roman"/>
-          <w:sz w:val="24"/>
-          <w:szCs w:val="24"/>
-        </w:rPr>
-        <w:t>he files that we do not want to flag.</w:t>
-      </w:r>
-    </w:p>
-    <w:p>
-      <w:pPr>
-        <w:numPr>
-          <w:ilvl w:val="0"/>
-          <w:numId w:val="5"/>
-        </w:numPr>
-        <w:rPr>
-          <w:rFonts w:ascii="Times New Roman" w:eastAsia="Times New Roman" w:hAnsi="Times New Roman" w:cs="Times New Roman"/>
-          <w:sz w:val="24"/>
-          <w:szCs w:val="24"/>
-        </w:rPr>
-      </w:pPr>
-      <w:r>
-        <w:rPr>
-          <w:rFonts w:ascii="Times New Roman" w:eastAsia="Times New Roman" w:hAnsi="Times New Roman" w:cs="Times New Roman"/>
-          <w:sz w:val="24"/>
-          <w:szCs w:val="24"/>
-        </w:rPr>
-        <w:t>Risk of components not working together. Can be mitigated by sufficient unit and integration testing</w:t>
-      </w:r>
-    </w:p>
-    <w:p>
-      <w:pPr>
-        <w:numPr>
-          <w:ilvl w:val="0"/>
-          <w:numId w:val="5"/>
-        </w:numPr>
-        <w:rPr>
-          <w:rFonts w:ascii="Times New Roman" w:eastAsia="Times New Roman" w:hAnsi="Times New Roman" w:cs="Times New Roman"/>
-          <w:sz w:val="24"/>
-          <w:szCs w:val="24"/>
-        </w:rPr>
-      </w:pPr>
-      <w:r>
-        <w:rPr>
-          <w:rFonts w:ascii="Times New Roman" w:eastAsia="Times New Roman" w:hAnsi="Times New Roman" w:cs="Times New Roman"/>
-          <w:sz w:val="24"/>
-          <w:szCs w:val="24"/>
-        </w:rPr>
-        <w:t xml:space="preserve">Risk of </w:t>
-      </w:r>
-      <w:proofErr w:type="spellStart"/>
-      <w:r>
-        <w:rPr>
-          <w:rFonts w:ascii="Times New Roman" w:eastAsia="Times New Roman" w:hAnsi="Times New Roman" w:cs="Times New Roman"/>
-          <w:sz w:val="24"/>
-          <w:szCs w:val="24"/>
-        </w:rPr>
-        <w:t>ClamAV</w:t>
-      </w:r>
-      <w:proofErr w:type="spellEnd"/>
-      <w:r>
-        <w:rPr>
-          <w:rFonts w:ascii="Times New Roman" w:eastAsia="Times New Roman" w:hAnsi="Times New Roman" w:cs="Times New Roman"/>
-          <w:sz w:val="24"/>
-          <w:szCs w:val="24"/>
-        </w:rPr>
-        <w:t xml:space="preserve"> not being able to successfully identify malware. Mitigated by testing </w:t>
-      </w:r>
-      <w:proofErr w:type="spellStart"/>
-      <w:r>
-        <w:rPr>
-          <w:rFonts w:ascii="Times New Roman" w:eastAsia="Times New Roman" w:hAnsi="Times New Roman" w:cs="Times New Roman"/>
-          <w:sz w:val="24"/>
-          <w:szCs w:val="24"/>
-        </w:rPr>
-        <w:t>ClamAV</w:t>
-      </w:r>
-      <w:proofErr w:type="spellEnd"/>
-      <w:r>
-        <w:rPr>
-          <w:rFonts w:ascii="Times New Roman" w:eastAsia="Times New Roman" w:hAnsi="Times New Roman" w:cs="Times New Roman"/>
-          <w:sz w:val="24"/>
-          <w:szCs w:val="24"/>
-        </w:rPr>
-        <w:t xml:space="preserve"> scan functions on differe</w:t>
-      </w:r>
-      <w:r>
-        <w:rPr>
-          <w:rFonts w:ascii="Times New Roman" w:eastAsia="Times New Roman" w:hAnsi="Times New Roman" w:cs="Times New Roman"/>
-          <w:sz w:val="24"/>
-          <w:szCs w:val="24"/>
-        </w:rPr>
-        <w:t>nt malware samples</w:t>
-      </w:r>
-    </w:p>
-    <w:p>
-      <w:pPr>
-        <w:numPr>
-          <w:ilvl w:val="0"/>
-          <w:numId w:val="5"/>
-        </w:numPr>
-        <w:rPr>
-          <w:rFonts w:ascii="Times New Roman" w:eastAsia="Times New Roman" w:hAnsi="Times New Roman" w:cs="Times New Roman"/>
-          <w:sz w:val="24"/>
-          <w:szCs w:val="24"/>
-        </w:rPr>
-      </w:pPr>
-      <w:r>
-        <w:rPr>
-          <w:rFonts w:ascii="Times New Roman" w:eastAsia="Times New Roman" w:hAnsi="Times New Roman" w:cs="Times New Roman"/>
-          <w:sz w:val="24"/>
-          <w:szCs w:val="24"/>
-        </w:rPr>
-        <w:t>Risk of performance issues, especially if there are a lot of files to scan. Can be mitigated by making the application lightweight and including tests for large file systems in our test suite.</w:t>
-      </w:r>
-    </w:p>
-    <w:p>
-      <w:pPr>
-        <w:rPr>
-          <w:rFonts w:ascii="Times New Roman" w:eastAsia="Times New Roman" w:hAnsi="Times New Roman" w:cs="Times New Roman"/>
           <w:sz w:val="24"/>
           <w:szCs w:val="24"/>
         </w:rPr>
@@ -4271,18 +3261,124 @@
       </w:pPr>
     </w:p>
     <w:sectPr>
+      <w:footerReference w:type="default" r:id="rId15"/>
       <w:pgSz w:w="12240" w:h="15840"/>
       <w:pgMar w:top="1440" w:right="1440" w:bottom="1440" w:left="1440" w:header="720" w:footer="720" w:gutter="0"/>
       <w:pgNumType w:start="1"/>
       <w:cols w:space="720"/>
+      <w:titlePg/>
+      <w:docGrid w:linePitch="299"/>
     </w:sectPr>
   </w:body>
 </w:document>
 </file>
 
+<file path=word/endnotes.xml><?xml version="1.0" encoding="utf-8"?>
+<w:endnotes xmlns:wpc="http://schemas.microsoft.com/office/word/2010/wordprocessingCanvas" xmlns:cx="http://schemas.microsoft.com/office/drawing/2014/chartex" xmlns:cx1="http://schemas.microsoft.com/office/drawing/2015/9/8/chartex" xmlns:cx2="http://schemas.microsoft.com/office/drawing/2015/10/21/chartex" xmlns:cx3="http://schemas.microsoft.com/office/drawing/2016/5/9/chartex" xmlns:cx4="http://schemas.microsoft.com/office/drawing/2016/5/10/chartex" xmlns:cx5="http://schemas.microsoft.com/office/drawing/2016/5/11/chartex" xmlns:cx6="http://schemas.microsoft.com/office/drawing/2016/5/12/chartex" xmlns:cx7="http://schemas.microsoft.com/office/drawing/2016/5/13/chartex" xmlns:cx8="http://schemas.microsoft.com/office/drawing/2016/5/14/chartex" xmlns:mc="http://schemas.openxmlformats.org/markup-compatibility/2006" xmlns:aink="http://schemas.microsoft.com/office/drawing/2016/ink" xmlns:am3d="http://schemas.microsoft.com/office/drawing/2017/model3d" xmlns:o="urn:schemas-microsoft-com:office:office" xmlns:r="http://schemas.openxmlformats.org/officeDocument/2006/relationships" xmlns:m="http://schemas.openxmlformats.org/officeDocument/2006/math" xmlns:v="urn:schemas-microsoft-com:vml" xmlns:wp14="http://schemas.microsoft.com/office/word/2010/wordprocessingDrawing" xmlns:wp="http://schemas.openxmlformats.org/drawingml/2006/wordprocessingDrawing" xmlns:w10="urn:schemas-microsoft-com:office:word" xmlns:w="http://schemas.openxmlformats.org/wordprocessingml/2006/main" xmlns:w14="http://schemas.microsoft.com/office/word/2010/wordml" xmlns:w15="http://schemas.microsoft.com/office/word/2012/wordml" xmlns:w16cid="http://schemas.microsoft.com/office/word/2016/wordml/cid" xmlns:w16se="http://schemas.microsoft.com/office/word/2015/wordml/symex" xmlns:wpg="http://schemas.microsoft.com/office/word/2010/wordprocessingGroup" xmlns:wpi="http://schemas.microsoft.com/office/word/2010/wordprocessingInk" xmlns:wne="http://schemas.microsoft.com/office/word/2006/wordml" xmlns:wps="http://schemas.microsoft.com/office/word/2010/wordprocessingShape" mc:Ignorable="w14 w15 w16se w16cid wp14">
+  <w:endnote w:type="separator" w:id="-1">
+    <w:p>
+      <w:pPr>
+        <w:spacing w:line="240" w:lineRule="auto"/>
+      </w:pPr>
+      <w:r>
+        <w:separator/>
+      </w:r>
+    </w:p>
+  </w:endnote>
+  <w:endnote w:type="continuationSeparator" w:id="0">
+    <w:p>
+      <w:pPr>
+        <w:spacing w:line="240" w:lineRule="auto"/>
+      </w:pPr>
+      <w:r>
+        <w:continuationSeparator/>
+      </w:r>
+    </w:p>
+  </w:endnote>
+</w:endnotes>
+</file>
+
+<file path=word/footer1.xml><?xml version="1.0" encoding="utf-8"?>
+<w:ftr xmlns:wpc="http://schemas.microsoft.com/office/word/2010/wordprocessingCanvas" xmlns:cx="http://schemas.microsoft.com/office/drawing/2014/chartex" xmlns:cx1="http://schemas.microsoft.com/office/drawing/2015/9/8/chartex" xmlns:cx2="http://schemas.microsoft.com/office/drawing/2015/10/21/chartex" xmlns:cx3="http://schemas.microsoft.com/office/drawing/2016/5/9/chartex" xmlns:cx4="http://schemas.microsoft.com/office/drawing/2016/5/10/chartex" xmlns:cx5="http://schemas.microsoft.com/office/drawing/2016/5/11/chartex" xmlns:cx6="http://schemas.microsoft.com/office/drawing/2016/5/12/chartex" xmlns:cx7="http://schemas.microsoft.com/office/drawing/2016/5/13/chartex" xmlns:cx8="http://schemas.microsoft.com/office/drawing/2016/5/14/chartex" xmlns:mc="http://schemas.openxmlformats.org/markup-compatibility/2006" xmlns:aink="http://schemas.microsoft.com/office/drawing/2016/ink" xmlns:am3d="http://schemas.microsoft.com/office/drawing/2017/model3d" xmlns:o="urn:schemas-microsoft-com:office:office" xmlns:r="http://schemas.openxmlformats.org/officeDocument/2006/relationships" xmlns:m="http://schemas.openxmlformats.org/officeDocument/2006/math" xmlns:v="urn:schemas-microsoft-com:vml" xmlns:wp14="http://schemas.microsoft.com/office/word/2010/wordprocessingDrawing" xmlns:wp="http://schemas.openxmlformats.org/drawingml/2006/wordprocessingDrawing" xmlns:w10="urn:schemas-microsoft-com:office:word" xmlns:w="http://schemas.openxmlformats.org/wordprocessingml/2006/main" xmlns:w14="http://schemas.microsoft.com/office/word/2010/wordml" xmlns:w15="http://schemas.microsoft.com/office/word/2012/wordml" xmlns:w16cid="http://schemas.microsoft.com/office/word/2016/wordml/cid" xmlns:w16se="http://schemas.microsoft.com/office/word/2015/wordml/symex" xmlns:wpg="http://schemas.microsoft.com/office/word/2010/wordprocessingGroup" xmlns:wpi="http://schemas.microsoft.com/office/word/2010/wordprocessingInk" xmlns:wne="http://schemas.microsoft.com/office/word/2006/wordml" xmlns:wps="http://schemas.microsoft.com/office/word/2010/wordprocessingShape" mc:Ignorable="w14 w15 w16se w16cid wp14">
+  <w:sdt>
+    <w:sdtPr>
+      <w:id w:val="1558966909"/>
+      <w:docPartObj>
+        <w:docPartGallery w:val="Page Numbers (Bottom of Page)"/>
+        <w:docPartUnique/>
+      </w:docPartObj>
+    </w:sdtPr>
+    <w:sdtEndPr>
+      <w:rPr>
+        <w:noProof/>
+      </w:rPr>
+    </w:sdtEndPr>
+    <w:sdtContent>
+      <w:p>
+        <w:pPr>
+          <w:pStyle w:val="Footer"/>
+          <w:jc w:val="right"/>
+        </w:pPr>
+        <w:r>
+          <w:fldChar w:fldCharType="begin"/>
+        </w:r>
+        <w:r>
+          <w:instrText xml:space="preserve"> PAGE   \* MERGEFORMAT </w:instrText>
+        </w:r>
+        <w:r>
+          <w:fldChar w:fldCharType="separate"/>
+        </w:r>
+        <w:r>
+          <w:rPr>
+            <w:noProof/>
+          </w:rPr>
+          <w:t>2</w:t>
+        </w:r>
+        <w:r>
+          <w:rPr>
+            <w:noProof/>
+          </w:rPr>
+          <w:fldChar w:fldCharType="end"/>
+        </w:r>
+      </w:p>
+    </w:sdtContent>
+  </w:sdt>
+  <w:p>
+    <w:pPr>
+      <w:pStyle w:val="Footer"/>
+    </w:pPr>
+  </w:p>
+</w:ftr>
+</file>
+
+<file path=word/footnotes.xml><?xml version="1.0" encoding="utf-8"?>
+<w:footnotes xmlns:wpc="http://schemas.microsoft.com/office/word/2010/wordprocessingCanvas" xmlns:cx="http://schemas.microsoft.com/office/drawing/2014/chartex" xmlns:cx1="http://schemas.microsoft.com/office/drawing/2015/9/8/chartex" xmlns:cx2="http://schemas.microsoft.com/office/drawing/2015/10/21/chartex" xmlns:cx3="http://schemas.microsoft.com/office/drawing/2016/5/9/chartex" xmlns:cx4="http://schemas.microsoft.com/office/drawing/2016/5/10/chartex" xmlns:cx5="http://schemas.microsoft.com/office/drawing/2016/5/11/chartex" xmlns:cx6="http://schemas.microsoft.com/office/drawing/2016/5/12/chartex" xmlns:cx7="http://schemas.microsoft.com/office/drawing/2016/5/13/chartex" xmlns:cx8="http://schemas.microsoft.com/office/drawing/2016/5/14/chartex" xmlns:mc="http://schemas.openxmlformats.org/markup-compatibility/2006" xmlns:aink="http://schemas.microsoft.com/office/drawing/2016/ink" xmlns:am3d="http://schemas.microsoft.com/office/drawing/2017/model3d" xmlns:o="urn:schemas-microsoft-com:office:office" xmlns:r="http://schemas.openxmlformats.org/officeDocument/2006/relationships" xmlns:m="http://schemas.openxmlformats.org/officeDocument/2006/math" xmlns:v="urn:schemas-microsoft-com:vml" xmlns:wp14="http://schemas.microsoft.com/office/word/2010/wordprocessingDrawing" xmlns:wp="http://schemas.openxmlformats.org/drawingml/2006/wordprocessingDrawing" xmlns:w10="urn:schemas-microsoft-com:office:word" xmlns:w="http://schemas.openxmlformats.org/wordprocessingml/2006/main" xmlns:w14="http://schemas.microsoft.com/office/word/2010/wordml" xmlns:w15="http://schemas.microsoft.com/office/word/2012/wordml" xmlns:w16cid="http://schemas.microsoft.com/office/word/2016/wordml/cid" xmlns:w16se="http://schemas.microsoft.com/office/word/2015/wordml/symex" xmlns:wpg="http://schemas.microsoft.com/office/word/2010/wordprocessingGroup" xmlns:wpi="http://schemas.microsoft.com/office/word/2010/wordprocessingInk" xmlns:wne="http://schemas.microsoft.com/office/word/2006/wordml" xmlns:wps="http://schemas.microsoft.com/office/word/2010/wordprocessingShape" mc:Ignorable="w14 w15 w16se w16cid wp14">
+  <w:footnote w:type="separator" w:id="-1">
+    <w:p>
+      <w:pPr>
+        <w:spacing w:line="240" w:lineRule="auto"/>
+      </w:pPr>
+      <w:r>
+        <w:separator/>
+      </w:r>
+    </w:p>
+  </w:footnote>
+  <w:footnote w:type="continuationSeparator" w:id="0">
+    <w:p>
+      <w:pPr>
+        <w:spacing w:line="240" w:lineRule="auto"/>
+      </w:pPr>
+      <w:r>
+        <w:continuationSeparator/>
+      </w:r>
+    </w:p>
+  </w:footnote>
+</w:footnotes>
+</file>
+
 <file path=word/numbering.xml><?xml version="1.0" encoding="utf-8"?>
-<w:numbering xmlns:wpc="http://schemas.microsoft.com/office/word/2010/wordprocessingCanvas" xmlns:mo="http://schemas.microsoft.com/office/mac/office/2008/main" xmlns:mc="http://schemas.openxmlformats.org/markup-compatibility/2006" xmlns:mv="urn:schemas-microsoft-com:mac:vml" xmlns:o="urn:schemas-microsoft-com:office:office" xmlns:r="http://schemas.openxmlformats.org/officeDocument/2006/relationships" xmlns:m="http://schemas.openxmlformats.org/officeDocument/2006/math" xmlns:v="urn:schemas-microsoft-com:vml" xmlns:wp14="http://schemas.microsoft.com/office/word/2010/wordprocessingDrawing" xmlns:wp="http://schemas.openxmlformats.org/drawingml/2006/wordprocessingDrawing" xmlns:w10="urn:schemas-microsoft-com:office:word" xmlns:w="http://schemas.openxmlformats.org/wordprocessingml/2006/main" xmlns:w14="http://schemas.microsoft.com/office/word/2010/wordml" xmlns:w15="http://schemas.microsoft.com/office/word/2012/wordml" xmlns:wpg="http://schemas.microsoft.com/office/word/2010/wordprocessingGroup" xmlns:wpi="http://schemas.microsoft.com/office/word/2010/wordprocessingInk" xmlns:wne="http://schemas.microsoft.com/office/word/2006/wordml" xmlns:wps="http://schemas.microsoft.com/office/word/2010/wordprocessingShape" mc:Ignorable="w14 w15 wp14">
-  <w:abstractNum w:abstractNumId="0">
+<w:numbering xmlns:wpc="http://schemas.microsoft.com/office/word/2010/wordprocessingCanvas" xmlns:cx="http://schemas.microsoft.com/office/drawing/2014/chartex" xmlns:cx1="http://schemas.microsoft.com/office/drawing/2015/9/8/chartex" xmlns:cx2="http://schemas.microsoft.com/office/drawing/2015/10/21/chartex" xmlns:cx3="http://schemas.microsoft.com/office/drawing/2016/5/9/chartex" xmlns:cx4="http://schemas.microsoft.com/office/drawing/2016/5/10/chartex" xmlns:cx5="http://schemas.microsoft.com/office/drawing/2016/5/11/chartex" xmlns:cx6="http://schemas.microsoft.com/office/drawing/2016/5/12/chartex" xmlns:cx7="http://schemas.microsoft.com/office/drawing/2016/5/13/chartex" xmlns:cx8="http://schemas.microsoft.com/office/drawing/2016/5/14/chartex" xmlns:mc="http://schemas.openxmlformats.org/markup-compatibility/2006" xmlns:aink="http://schemas.microsoft.com/office/drawing/2016/ink" xmlns:am3d="http://schemas.microsoft.com/office/drawing/2017/model3d" xmlns:o="urn:schemas-microsoft-com:office:office" xmlns:r="http://schemas.openxmlformats.org/officeDocument/2006/relationships" xmlns:m="http://schemas.openxmlformats.org/officeDocument/2006/math" xmlns:v="urn:schemas-microsoft-com:vml" xmlns:wp14="http://schemas.microsoft.com/office/word/2010/wordprocessingDrawing" xmlns:wp="http://schemas.openxmlformats.org/drawingml/2006/wordprocessingDrawing" xmlns:w10="urn:schemas-microsoft-com:office:word" xmlns:w="http://schemas.openxmlformats.org/wordprocessingml/2006/main" xmlns:w14="http://schemas.microsoft.com/office/word/2010/wordml" xmlns:w15="http://schemas.microsoft.com/office/word/2012/wordml" xmlns:w16cid="http://schemas.microsoft.com/office/word/2016/wordml/cid" xmlns:w16se="http://schemas.microsoft.com/office/word/2015/wordml/symex" xmlns:wpg="http://schemas.microsoft.com/office/word/2010/wordprocessingGroup" xmlns:wpi="http://schemas.microsoft.com/office/word/2010/wordprocessingInk" xmlns:wne="http://schemas.microsoft.com/office/word/2006/wordml" xmlns:wps="http://schemas.microsoft.com/office/word/2010/wordprocessingShape" mc:Ignorable="w14 w15 w16se w16cid wp14">
+  <w:abstractNum w:abstractNumId="0" w15:restartNumberingAfterBreak="0">
     <w:nsid w:val="023441ED"/>
     <w:multiLevelType w:val="multilevel"/>
     <w:tmpl w:val="D91CC57E"/>
@@ -4395,7 +3491,7 @@
       </w:rPr>
     </w:lvl>
   </w:abstractNum>
-  <w:abstractNum w:abstractNumId="1">
+  <w:abstractNum w:abstractNumId="1" w15:restartNumberingAfterBreak="0">
     <w:nsid w:val="03981C3F"/>
     <w:multiLevelType w:val="multilevel"/>
     <w:tmpl w:val="AF108F22"/>
@@ -4508,7 +3604,7 @@
       </w:rPr>
     </w:lvl>
   </w:abstractNum>
-  <w:abstractNum w:abstractNumId="2">
+  <w:abstractNum w:abstractNumId="2" w15:restartNumberingAfterBreak="0">
     <w:nsid w:val="29820849"/>
     <w:multiLevelType w:val="multilevel"/>
     <w:tmpl w:val="1F2E73E4"/>
@@ -4621,7 +3717,7 @@
       </w:rPr>
     </w:lvl>
   </w:abstractNum>
-  <w:abstractNum w:abstractNumId="3">
+  <w:abstractNum w:abstractNumId="3" w15:restartNumberingAfterBreak="0">
     <w:nsid w:val="2DEC7960"/>
     <w:multiLevelType w:val="multilevel"/>
     <w:tmpl w:val="5672DF3C"/>
@@ -4734,7 +3830,7 @@
       </w:rPr>
     </w:lvl>
   </w:abstractNum>
-  <w:abstractNum w:abstractNumId="4">
+  <w:abstractNum w:abstractNumId="4" w15:restartNumberingAfterBreak="0">
     <w:nsid w:val="46987E96"/>
     <w:multiLevelType w:val="multilevel"/>
     <w:tmpl w:val="357AF0C2"/>
@@ -4847,7 +3943,7 @@
       </w:rPr>
     </w:lvl>
   </w:abstractNum>
-  <w:abstractNum w:abstractNumId="5">
+  <w:abstractNum w:abstractNumId="5" w15:restartNumberingAfterBreak="0">
     <w:nsid w:val="4BFE1C81"/>
     <w:multiLevelType w:val="multilevel"/>
     <w:tmpl w:val="6106837E"/>
@@ -4960,7 +4056,7 @@
       </w:rPr>
     </w:lvl>
   </w:abstractNum>
-  <w:abstractNum w:abstractNumId="6">
+  <w:abstractNum w:abstractNumId="6" w15:restartNumberingAfterBreak="0">
     <w:nsid w:val="547019B7"/>
     <w:multiLevelType w:val="multilevel"/>
     <w:tmpl w:val="9062A04A"/>
@@ -5073,7 +4169,7 @@
       </w:rPr>
     </w:lvl>
   </w:abstractNum>
-  <w:abstractNum w:abstractNumId="7">
+  <w:abstractNum w:abstractNumId="7" w15:restartNumberingAfterBreak="0">
     <w:nsid w:val="5D7178BE"/>
     <w:multiLevelType w:val="multilevel"/>
     <w:tmpl w:val="A6660982"/>
@@ -5186,7 +4282,7 @@
       </w:rPr>
     </w:lvl>
   </w:abstractNum>
-  <w:abstractNum w:abstractNumId="8">
+  <w:abstractNum w:abstractNumId="8" w15:restartNumberingAfterBreak="0">
     <w:nsid w:val="61BD4826"/>
     <w:multiLevelType w:val="multilevel"/>
     <w:tmpl w:val="4D320F04"/>
@@ -5299,7 +4395,7 @@
       </w:rPr>
     </w:lvl>
   </w:abstractNum>
-  <w:abstractNum w:abstractNumId="9">
+  <w:abstractNum w:abstractNumId="9" w15:restartNumberingAfterBreak="0">
     <w:nsid w:val="6F3802BF"/>
     <w:multiLevelType w:val="multilevel"/>
     <w:tmpl w:val="089EE0E6"/>
@@ -5446,7 +4542,7 @@
 </file>
 
 <file path=word/styles.xml><?xml version="1.0" encoding="utf-8"?>
-<w:styles xmlns:mc="http://schemas.openxmlformats.org/markup-compatibility/2006" xmlns:r="http://schemas.openxmlformats.org/officeDocument/2006/relationships" xmlns:w="http://schemas.openxmlformats.org/wordprocessingml/2006/main" xmlns:w14="http://schemas.microsoft.com/office/word/2010/wordml" xmlns:w15="http://schemas.microsoft.com/office/word/2012/wordml" mc:Ignorable="w14 w15">
+<w:styles xmlns:mc="http://schemas.openxmlformats.org/markup-compatibility/2006" xmlns:r="http://schemas.openxmlformats.org/officeDocument/2006/relationships" xmlns:w="http://schemas.openxmlformats.org/wordprocessingml/2006/main" xmlns:w14="http://schemas.microsoft.com/office/word/2010/wordml" xmlns:w15="http://schemas.microsoft.com/office/word/2012/wordml" xmlns:w16cid="http://schemas.microsoft.com/office/word/2016/wordml/cid" xmlns:w16se="http://schemas.microsoft.com/office/word/2015/wordml/symex" mc:Ignorable="w14 w15 w16se w16cid">
   <w:docDefaults>
     <w:rPrDefault>
       <w:rPr>
@@ -5462,7 +4558,7 @@
       </w:pPr>
     </w:pPrDefault>
   </w:docDefaults>
-  <w:latentStyles w:defLockedState="0" w:defUIPriority="99" w:defSemiHidden="0" w:defUnhideWhenUsed="0" w:defQFormat="0" w:count="382">
+  <w:latentStyles w:defLockedState="0" w:defUIPriority="99" w:defSemiHidden="0" w:defUnhideWhenUsed="0" w:defQFormat="0" w:count="376">
     <w:lsdException w:name="Normal" w:uiPriority="0" w:qFormat="1"/>
     <w:lsdException w:name="heading 1" w:uiPriority="9" w:qFormat="1"/>
     <w:lsdException w:name="heading 2" w:semiHidden="1" w:uiPriority="9" w:unhideWhenUsed="1" w:qFormat="1"/>
@@ -5619,15 +4715,6 @@
     <w:lsdException w:name="Balloon Text" w:semiHidden="1" w:unhideWhenUsed="1"/>
     <w:lsdException w:name="Table Grid" w:uiPriority="39"/>
     <w:lsdException w:name="Table Theme" w:semiHidden="1" w:unhideWhenUsed="1"/>
-    <w:lsdException w:name="Note Level 1" w:semiHidden="1" w:unhideWhenUsed="1"/>
-    <w:lsdException w:name="Note Level 2" w:semiHidden="1" w:unhideWhenUsed="1"/>
-    <w:lsdException w:name="Note Level 3" w:semiHidden="1" w:unhideWhenUsed="1"/>
-    <w:lsdException w:name="Note Level 4" w:semiHidden="1" w:unhideWhenUsed="1"/>
-    <w:lsdException w:name="Note Level 5" w:semiHidden="1" w:unhideWhenUsed="1"/>
-    <w:lsdException w:name="Note Level 6" w:semiHidden="1" w:unhideWhenUsed="1"/>
-    <w:lsdException w:name="Note Level 7" w:semiHidden="1" w:unhideWhenUsed="1"/>
-    <w:lsdException w:name="Note Level 8" w:semiHidden="1" w:unhideWhenUsed="1"/>
-    <w:lsdException w:name="Note Level 9" w:semiHidden="1" w:unhideWhenUsed="1"/>
     <w:lsdException w:name="Placeholder Text" w:semiHidden="1"/>
     <w:lsdException w:name="No Spacing" w:uiPriority="1" w:qFormat="1"/>
     <w:lsdException w:name="Light Shading" w:uiPriority="60"/>
@@ -5996,6 +5083,91 @@
       <w:szCs w:val="30"/>
     </w:rPr>
   </w:style>
+  <w:style w:type="paragraph" w:styleId="BalloonText">
+    <w:name w:val="Balloon Text"/>
+    <w:basedOn w:val="Normal"/>
+    <w:link w:val="BalloonTextChar"/>
+    <w:uiPriority w:val="99"/>
+    <w:semiHidden/>
+    <w:unhideWhenUsed/>
+    <w:rsid w:val="00AF20DC"/>
+    <w:pPr>
+      <w:spacing w:line="240" w:lineRule="auto"/>
+    </w:pPr>
+    <w:rPr>
+      <w:rFonts w:ascii="Segoe UI" w:hAnsi="Segoe UI" w:cs="Segoe UI"/>
+      <w:sz w:val="18"/>
+      <w:szCs w:val="18"/>
+    </w:rPr>
+  </w:style>
+  <w:style w:type="character" w:customStyle="1" w:styleId="BalloonTextChar">
+    <w:name w:val="Balloon Text Char"/>
+    <w:basedOn w:val="DefaultParagraphFont"/>
+    <w:link w:val="BalloonText"/>
+    <w:uiPriority w:val="99"/>
+    <w:semiHidden/>
+    <w:rsid w:val="00AF20DC"/>
+    <w:rPr>
+      <w:rFonts w:ascii="Segoe UI" w:hAnsi="Segoe UI" w:cs="Segoe UI"/>
+      <w:sz w:val="18"/>
+      <w:szCs w:val="18"/>
+    </w:rPr>
+  </w:style>
+  <w:style w:type="paragraph" w:styleId="Header">
+    <w:name w:val="header"/>
+    <w:basedOn w:val="Normal"/>
+    <w:link w:val="HeaderChar"/>
+    <w:uiPriority w:val="99"/>
+    <w:unhideWhenUsed/>
+    <w:rsid w:val="00182AD0"/>
+    <w:pPr>
+      <w:tabs>
+        <w:tab w:val="center" w:pos="4680"/>
+        <w:tab w:val="right" w:pos="9360"/>
+      </w:tabs>
+      <w:spacing w:line="240" w:lineRule="auto"/>
+    </w:pPr>
+  </w:style>
+  <w:style w:type="character" w:customStyle="1" w:styleId="HeaderChar">
+    <w:name w:val="Header Char"/>
+    <w:basedOn w:val="DefaultParagraphFont"/>
+    <w:link w:val="Header"/>
+    <w:uiPriority w:val="99"/>
+    <w:rsid w:val="00182AD0"/>
+  </w:style>
+  <w:style w:type="paragraph" w:styleId="Footer">
+    <w:name w:val="footer"/>
+    <w:basedOn w:val="Normal"/>
+    <w:link w:val="FooterChar"/>
+    <w:uiPriority w:val="99"/>
+    <w:unhideWhenUsed/>
+    <w:rsid w:val="00182AD0"/>
+    <w:pPr>
+      <w:tabs>
+        <w:tab w:val="center" w:pos="4680"/>
+        <w:tab w:val="right" w:pos="9360"/>
+      </w:tabs>
+      <w:spacing w:line="240" w:lineRule="auto"/>
+    </w:pPr>
+  </w:style>
+  <w:style w:type="character" w:customStyle="1" w:styleId="FooterChar">
+    <w:name w:val="Footer Char"/>
+    <w:basedOn w:val="DefaultParagraphFont"/>
+    <w:link w:val="Footer"/>
+    <w:uiPriority w:val="99"/>
+    <w:rsid w:val="00182AD0"/>
+  </w:style>
+  <w:style w:type="paragraph" w:styleId="ListParagraph">
+    <w:name w:val="List Paragraph"/>
+    <w:basedOn w:val="Normal"/>
+    <w:uiPriority w:val="34"/>
+    <w:qFormat/>
+    <w:rsid w:val="00034576"/>
+    <w:pPr>
+      <w:ind w:left="720"/>
+      <w:contextualSpacing/>
+    </w:pPr>
+  </w:style>
 </w:styles>
 </file>
 

</xml_diff>

<commit_message>
Update Architecture Doc Version
</commit_message>
<xml_diff>
--- a/Architecture + Design Document.docx
+++ b/Architecture + Design Document.docx
@@ -161,7 +161,7 @@
           <w:sz w:val="32"/>
           <w:szCs w:val="32"/>
         </w:rPr>
-        <w:t>Version 0.</w:t>
+        <w:t xml:space="preserve">Version </w:t>
       </w:r>
       <w:r>
         <w:rPr>
@@ -170,8 +170,28 @@
           <w:sz w:val="32"/>
           <w:szCs w:val="32"/>
         </w:rPr>
-        <w:t>3</w:t>
-      </w:r>
+        <w:t>1</w:t>
+      </w:r>
+      <w:r>
+        <w:rPr>
+          <w:rFonts w:ascii="Times New Roman" w:eastAsia="Times New Roman" w:hAnsi="Times New Roman" w:cs="Times New Roman"/>
+          <w:b/>
+          <w:sz w:val="32"/>
+          <w:szCs w:val="32"/>
+        </w:rPr>
+        <w:t>.</w:t>
+      </w:r>
+      <w:r>
+        <w:rPr>
+          <w:rFonts w:ascii="Times New Roman" w:eastAsia="Times New Roman" w:hAnsi="Times New Roman" w:cs="Times New Roman"/>
+          <w:b/>
+          <w:sz w:val="32"/>
+          <w:szCs w:val="32"/>
+        </w:rPr>
+        <w:t>0</w:t>
+      </w:r>
+      <w:bookmarkStart w:id="0" w:name="_GoBack"/>
+      <w:bookmarkEnd w:id="0"/>
     </w:p>
     <w:p>
       <w:pPr>
@@ -2199,8 +2219,6 @@
         </w:rPr>
         <w:t xml:space="preserve"> Function</w:t>
       </w:r>
-      <w:bookmarkStart w:id="0" w:name="_GoBack"/>
-      <w:bookmarkEnd w:id="0"/>
     </w:p>
     <w:p>
       <w:pPr>

</xml_diff>